<commit_message>
changed doc for prior update
</commit_message>
<xml_diff>
--- a/UpdatePriors.docx
+++ b/UpdatePriors.docx
@@ -1,6 +1,6 @@
 
 <file path=word/document.xml><?xml version="1.0" encoding="utf-8"?>
-<w:document xmlns:wpc="http://schemas.microsoft.com/office/word/2010/wordprocessingCanvas" xmlns:mc="http://schemas.openxmlformats.org/markup-compatibility/2006" xmlns:o="urn:schemas-microsoft-com:office:office" xmlns:r="http://schemas.openxmlformats.org/officeDocument/2006/relationships" xmlns:m="http://schemas.openxmlformats.org/officeDocument/2006/math" xmlns:v="urn:schemas-microsoft-com:vml" xmlns:wp14="http://schemas.microsoft.com/office/word/2010/wordprocessingDrawing" xmlns:wp="http://schemas.openxmlformats.org/drawingml/2006/wordprocessingDrawing" xmlns:w10="urn:schemas-microsoft-com:office:word" xmlns:w="http://schemas.openxmlformats.org/wordprocessingml/2006/main" xmlns:w14="http://schemas.microsoft.com/office/word/2010/wordml" xmlns:w15="http://schemas.microsoft.com/office/word/2012/wordml" xmlns:wpg="http://schemas.microsoft.com/office/word/2010/wordprocessingGroup" xmlns:wpi="http://schemas.microsoft.com/office/word/2010/wordprocessingInk" xmlns:wne="http://schemas.microsoft.com/office/word/2006/wordml" xmlns:wps="http://schemas.microsoft.com/office/word/2010/wordprocessingShape" mc:Ignorable="w14 w15 wp14">
+<w:document xmlns:wpc="http://schemas.microsoft.com/office/word/2010/wordprocessingCanvas" xmlns:mo="http://schemas.microsoft.com/office/mac/office/2008/main" xmlns:mc="http://schemas.openxmlformats.org/markup-compatibility/2006" xmlns:mv="urn:schemas-microsoft-com:mac:vml" xmlns:o="urn:schemas-microsoft-com:office:office" xmlns:r="http://schemas.openxmlformats.org/officeDocument/2006/relationships" xmlns:m="http://schemas.openxmlformats.org/officeDocument/2006/math" xmlns:v="urn:schemas-microsoft-com:vml" xmlns:wp14="http://schemas.microsoft.com/office/word/2010/wordprocessingDrawing" xmlns:wp="http://schemas.openxmlformats.org/drawingml/2006/wordprocessingDrawing" xmlns:w10="urn:schemas-microsoft-com:office:word" xmlns:w="http://schemas.openxmlformats.org/wordprocessingml/2006/main" xmlns:w14="http://schemas.microsoft.com/office/word/2010/wordml" xmlns:wpg="http://schemas.microsoft.com/office/word/2010/wordprocessingGroup" xmlns:wpi="http://schemas.microsoft.com/office/word/2010/wordprocessingInk" xmlns:wne="http://schemas.microsoft.com/office/word/2006/wordml" xmlns:wps="http://schemas.microsoft.com/office/word/2010/wordprocessingShape" mc:Ignorable="w14 wp14">
   <w:body>
     <w:p>
       <w:pPr>
@@ -27,7 +27,15 @@
         </m:r>
       </m:oMath>
       <w:r>
-        <w:t>: a “neural point” (e.g. a neuron, or a column of neurons)</w:t>
+        <w:t xml:space="preserve">: </w:t>
+      </w:r>
+      <w:proofErr w:type="gramStart"/>
+      <w:r>
+        <w:t>a</w:t>
+      </w:r>
+      <w:proofErr w:type="gramEnd"/>
+      <w:r>
+        <w:t xml:space="preserve"> “neural point” (e.g. a neuron, or a column of neurons)</w:t>
       </w:r>
     </w:p>
     <w:p>
@@ -65,8 +73,13 @@
         </m:sSub>
       </m:oMath>
       <w:r>
-        <w:t>: the</w:t>
-      </w:r>
+        <w:t xml:space="preserve">: </w:t>
+      </w:r>
+      <w:proofErr w:type="gramStart"/>
+      <w:r>
+        <w:t>the</w:t>
+      </w:r>
+      <w:proofErr w:type="gramEnd"/>
       <w:r>
         <w:t xml:space="preserve"> true</w:t>
       </w:r>
@@ -131,7 +144,15 @@
         </m:sSub>
       </m:oMath>
       <w:r>
-        <w:t xml:space="preserve">: the presumed retinal / visual field location associated with </w:t>
+        <w:t xml:space="preserve">: </w:t>
+      </w:r>
+      <w:proofErr w:type="gramStart"/>
+      <w:r>
+        <w:t>the</w:t>
+      </w:r>
+      <w:proofErr w:type="gramEnd"/>
+      <w:r>
+        <w:t xml:space="preserve"> presumed retinal / visual field location associated with </w:t>
       </w:r>
       <m:oMath>
         <m:r>
@@ -175,6 +196,11 @@
       <w:r>
         <w:t xml:space="preserve"> (</w:t>
       </w:r>
+      <w:ins w:id="0" w:author="Bosco Tjan" w:date="2016-02-28T22:26:00Z">
+        <w:r>
+          <w:t xml:space="preserve">i.e. </w:t>
+        </w:r>
+      </w:ins>
       <m:oMath>
         <m:sSub>
           <m:sSubPr>
@@ -489,7 +515,7 @@
       <w:r>
         <w:t>.</w:t>
       </w:r>
-      <w:ins w:id="0" w:author="Bosco Tjan" w:date="2015-04-20T17:36:00Z">
+      <w:ins w:id="1" w:author="Bosco Tjan" w:date="2015-04-20T17:36:00Z">
         <w:r>
           <w:t xml:space="preserve"> (We refer to the random variable </w:t>
         </w:r>
@@ -534,17 +560,15 @@
           <w:t xml:space="preserve"> visual field position of neural point </w:t>
         </w:r>
       </w:ins>
-      <m:oMath>
-        <m:r>
-          <w:ins w:id="1" w:author="Bosco Tjan" w:date="2015-04-20T17:37:00Z">
+      <w:ins w:id="2" w:author="Bosco Tjan" w:date="2015-04-20T17:37:00Z">
+        <m:oMath>
+          <m:r>
             <w:rPr>
               <w:rFonts w:ascii="Cambria Math" w:hAnsi="Cambria Math"/>
             </w:rPr>
             <m:t>i</m:t>
-          </w:ins>
-        </m:r>
-      </m:oMath>
-      <w:ins w:id="2" w:author="Bosco Tjan" w:date="2015-04-20T17:37:00Z">
+          </m:r>
+        </m:oMath>
         <w:r>
           <w:t>.)</w:t>
         </w:r>
@@ -925,8 +949,13 @@
         <w:t xml:space="preserve">post-saccade </w:t>
       </w:r>
       <w:r>
-        <w:t>retinal location</w:t>
-      </w:r>
+        <w:t xml:space="preserve">retinal </w:t>
+      </w:r>
+      <w:proofErr w:type="gramStart"/>
+      <w:r>
+        <w:t>location</w:t>
+      </w:r>
+      <w:proofErr w:type="gramEnd"/>
       <w:r>
         <w:t xml:space="preserve"> of</w:t>
       </w:r>
@@ -1353,8 +1382,13 @@
           <w:tab w:val="right" w:pos="7920"/>
         </w:tabs>
       </w:pPr>
-      <w:r>
-        <w:t xml:space="preserve">where </w:t>
+      <w:proofErr w:type="gramStart"/>
+      <w:r>
+        <w:t>where</w:t>
+      </w:r>
+      <w:proofErr w:type="gramEnd"/>
+      <w:r>
+        <w:t xml:space="preserve"> </w:t>
       </w:r>
       <m:oMath>
         <m:r>
@@ -1655,7 +1689,15 @@
         </m:sSub>
       </m:oMath>
       <w:r>
-        <w:t xml:space="preserve"> the true visual-field position of the neural point </w:t>
+        <w:t xml:space="preserve"> the true visual-field p</w:t>
+      </w:r>
+      <w:proofErr w:type="spellStart"/>
+      <w:r>
+        <w:t>osition</w:t>
+      </w:r>
+      <w:proofErr w:type="spellEnd"/>
+      <w:r>
+        <w:t xml:space="preserve"> of the neural point </w:t>
       </w:r>
       <m:oMath>
         <m:r>
@@ -2014,7 +2056,15 @@
         </m:sSub>
       </m:oMath>
       <w:r>
-        <w:t xml:space="preserve"> therefore provides only relative position information </w:t>
+        <w:t xml:space="preserve"> </w:t>
+      </w:r>
+      <w:proofErr w:type="gramStart"/>
+      <w:r>
+        <w:t>therefore</w:t>
+      </w:r>
+      <w:proofErr w:type="gramEnd"/>
+      <w:r>
+        <w:t xml:space="preserve"> provides only relative position information </w:t>
       </w:r>
       <w:r>
         <w:t>about</w:t>
@@ -3211,8 +3261,13 @@
           <w:tab w:val="right" w:pos="7920"/>
         </w:tabs>
       </w:pPr>
-      <w:r>
-        <w:t xml:space="preserve">where </w:t>
+      <w:proofErr w:type="gramStart"/>
+      <w:r>
+        <w:t>where</w:t>
+      </w:r>
+      <w:proofErr w:type="gramEnd"/>
+      <w:r>
+        <w:t xml:space="preserve"> </w:t>
       </w:r>
       <m:oMath>
         <m:r>
@@ -4886,7 +4941,15 @@
         <w:t>is convenient to con</w:t>
       </w:r>
       <w:r>
-        <w:t xml:space="preserve">sider the pdf of </w:t>
+        <w:t xml:space="preserve">sider the </w:t>
+      </w:r>
+      <w:proofErr w:type="spellStart"/>
+      <w:r>
+        <w:t>pdf</w:t>
+      </w:r>
+      <w:proofErr w:type="spellEnd"/>
+      <w:r>
+        <w:t xml:space="preserve"> of </w:t>
       </w:r>
       <m:oMath>
         <m:sSub>
@@ -6535,8 +6598,13 @@
           <w:tab w:val="right" w:pos="7920"/>
         </w:tabs>
       </w:pPr>
-      <w:r>
-        <w:t>and rewrite (5) as</w:t>
+      <w:proofErr w:type="gramStart"/>
+      <w:r>
+        <w:t>and</w:t>
+      </w:r>
+      <w:proofErr w:type="gramEnd"/>
+      <w:r>
+        <w:t xml:space="preserve"> rewrite (5) as</w:t>
       </w:r>
     </w:p>
     <w:p>
@@ -7106,7 +7174,15 @@
         </m:r>
       </m:oMath>
       <w:r>
-        <w:t xml:space="preserve"> is a normalization constant and can be replaced by a post-normalization step if the grid for  </w:t>
+        <w:t xml:space="preserve"> </w:t>
+      </w:r>
+      <w:proofErr w:type="gramStart"/>
+      <w:r>
+        <w:t>is</w:t>
+      </w:r>
+      <w:proofErr w:type="gramEnd"/>
+      <w:r>
+        <w:t xml:space="preserve"> a normalization constant and can be replaced by a post-normalization step if the grid for  </w:t>
       </w:r>
       <m:oMath>
         <m:sSub>
@@ -7761,6 +7837,8 @@
           <w:tab w:val="right" w:pos="7920"/>
         </w:tabs>
       </w:pPr>
+      <w:bookmarkStart w:id="9" w:name="_GoBack"/>
+      <w:bookmarkEnd w:id="9"/>
     </w:p>
     <w:p>
       <w:pPr>
@@ -7768,9 +7846,14 @@
           <w:tab w:val="right" w:pos="7920"/>
         </w:tabs>
       </w:pPr>
+      <w:proofErr w:type="gramStart"/>
       <w:r>
         <w:lastRenderedPageBreak/>
-        <w:t xml:space="preserve">and similarly for </w:t>
+        <w:t>and</w:t>
+      </w:r>
+      <w:proofErr w:type="gramEnd"/>
+      <w:r>
+        <w:t xml:space="preserve"> similarly for </w:t>
       </w:r>
       <m:oMath>
         <m:sSubSup>
@@ -7867,7 +7950,15 @@
         <w:t>&lt;&lt;</w:t>
       </w:r>
       <w:r>
-        <w:t>I now think that these update rule is right.&gt;&gt;</w:t>
+        <w:t>I now think that these update rule is right</w:t>
+      </w:r>
+      <w:proofErr w:type="gramStart"/>
+      <w:r>
+        <w:t>.&gt;</w:t>
+      </w:r>
+      <w:proofErr w:type="gramEnd"/>
+      <w:r>
+        <w:t>&gt;</w:t>
       </w:r>
     </w:p>
     <w:p>
@@ -8016,8 +8107,16 @@
               <w:rPr>
                 <w:rFonts w:ascii="Cambria Math" w:hAnsi="Cambria Math"/>
               </w:rPr>
-              <m:t>d,y</m:t>
-            </m:r>
+              <m:t>d</m:t>
+            </m:r>
+            <w:proofErr w:type="gramStart"/>
+            <m:r>
+              <w:rPr>
+                <w:rFonts w:ascii="Cambria Math" w:hAnsi="Cambria Math"/>
+              </w:rPr>
+              <m:t>,y</m:t>
+            </m:r>
+            <w:proofErr w:type="gramEnd"/>
           </m:e>
         </m:d>
       </m:oMath>
@@ -8051,7 +8150,21 @@
               <w:rPr>
                 <w:rFonts w:ascii="Cambria Math" w:hAnsi="Cambria Math"/>
               </w:rPr>
-              <m:t>x;μ,</m:t>
+              <m:t>x</m:t>
+            </m:r>
+            <w:proofErr w:type="gramStart"/>
+            <m:r>
+              <w:rPr>
+                <w:rFonts w:ascii="Cambria Math" w:hAnsi="Cambria Math"/>
+              </w:rPr>
+              <m:t>;μ</m:t>
+            </m:r>
+            <w:proofErr w:type="gramEnd"/>
+            <m:r>
+              <w:rPr>
+                <w:rFonts w:ascii="Cambria Math" w:hAnsi="Cambria Math"/>
+              </w:rPr>
+              <m:t>,</m:t>
             </m:r>
             <m:sSup>
               <m:sSupPr>
@@ -8195,8 +8308,16 @@
               <w:rPr>
                 <w:rFonts w:ascii="Cambria Math" w:hAnsi="Cambria Math"/>
               </w:rPr>
-              <m:t>x;</m:t>
-            </m:r>
+              <m:t>x</m:t>
+            </m:r>
+            <w:proofErr w:type="gramStart"/>
+            <m:r>
+              <w:rPr>
+                <w:rFonts w:ascii="Cambria Math" w:hAnsi="Cambria Math"/>
+              </w:rPr>
+              <m:t>;</m:t>
+            </m:r>
+            <w:proofErr w:type="gramEnd"/>
             <m:sSub>
               <m:sSubPr>
                 <m:ctrlPr>
@@ -8548,8 +8669,13 @@
           <w:tab w:val="right" w:pos="7920"/>
         </w:tabs>
       </w:pPr>
-      <w:r>
-        <w:t>and similarly,</w:t>
+      <w:proofErr w:type="gramStart"/>
+      <w:r>
+        <w:t>and</w:t>
+      </w:r>
+      <w:proofErr w:type="gramEnd"/>
+      <w:r>
+        <w:t xml:space="preserve"> similarly,</w:t>
       </w:r>
     </w:p>
     <w:p>
@@ -10018,7 +10144,7 @@
           <w:tab w:val="right" w:pos="7920"/>
         </w:tabs>
         <w:rPr>
-          <w:ins w:id="9" w:author="Helga Mazyar" w:date="2015-06-02T14:15:00Z"/>
+          <w:ins w:id="10" w:author="Helga Mazyar" w:date="2015-06-02T14:15:00Z"/>
         </w:rPr>
       </w:pPr>
       <w:r>
@@ -10031,7 +10157,15 @@
         <w:t>with</w:t>
       </w:r>
       <w:r>
-        <w:t xml:space="preserve"> the Matlab function norm</w:t>
+        <w:t xml:space="preserve"> the </w:t>
+      </w:r>
+      <w:proofErr w:type="spellStart"/>
+      <w:r>
+        <w:t>Matlab</w:t>
+      </w:r>
+      <w:proofErr w:type="spellEnd"/>
+      <w:r>
+        <w:t xml:space="preserve"> function norm</w:t>
       </w:r>
       <w:r>
         <w:t xml:space="preserve"> or exp</w:t>
@@ -10053,10 +10187,10 @@
           <w:tab w:val="right" w:pos="7920"/>
         </w:tabs>
         <w:rPr>
-          <w:ins w:id="10" w:author="Helga Mazyar" w:date="2015-06-02T14:15:00Z"/>
+          <w:ins w:id="11" w:author="Helga Mazyar" w:date="2015-06-02T14:15:00Z"/>
         </w:rPr>
       </w:pPr>
-      <w:ins w:id="11" w:author="Helga Mazyar" w:date="2015-06-02T14:15:00Z">
+      <w:ins w:id="12" w:author="Helga Mazyar" w:date="2015-06-02T14:15:00Z">
         <w:r>
           <w:t xml:space="preserve">The above equation can be applied to visual space with the following changes: </w:t>
         </w:r>
@@ -10068,7 +10202,7 @@
           <w:tab w:val="right" w:pos="7920"/>
         </w:tabs>
         <w:rPr>
-          <w:ins w:id="12" w:author="Helga Mazyar" w:date="2015-06-02T14:15:00Z"/>
+          <w:ins w:id="13" w:author="Helga Mazyar" w:date="2015-06-02T14:15:00Z"/>
         </w:rPr>
       </w:pPr>
     </w:p>
@@ -10078,7 +10212,7 @@
           <w:tab w:val="right" w:pos="7920"/>
         </w:tabs>
         <w:rPr>
-          <w:ins w:id="13" w:author="Helga Mazyar" w:date="2015-06-02T14:16:00Z"/>
+          <w:ins w:id="14" w:author="Helga Mazyar" w:date="2015-06-02T14:16:00Z"/>
         </w:rPr>
       </w:pPr>
       <m:oMathPara>
@@ -10086,7 +10220,7 @@
           <m:sSub>
             <m:sSubPr>
               <m:ctrlPr>
-                <w:ins w:id="14" w:author="Helga Mazyar" w:date="2015-06-02T14:15:00Z">
+                <w:ins w:id="15" w:author="Helga Mazyar" w:date="2015-06-02T14:15:00Z">
                   <w:rPr>
                     <w:rFonts w:ascii="Cambria Math" w:hAnsi="Cambria Math"/>
                     <w:i/>
@@ -10095,38 +10229,38 @@
               </m:ctrlPr>
             </m:sSubPr>
             <m:e>
-              <m:r>
-                <w:ins w:id="15" w:author="Helga Mazyar" w:date="2015-06-02T14:15:00Z">
+              <w:ins w:id="16" w:author="Helga Mazyar" w:date="2015-06-02T14:15:00Z">
+                <m:r>
                   <w:rPr>
                     <w:rFonts w:ascii="Cambria Math" w:hAnsi="Cambria Math"/>
                   </w:rPr>
                   <m:t>σ</m:t>
-                </w:ins>
-              </m:r>
+                </m:r>
+              </w:ins>
             </m:e>
             <m:sub>
-              <m:r>
-                <w:ins w:id="16" w:author="Helga Mazyar" w:date="2015-06-02T14:15:00Z">
+              <w:ins w:id="17" w:author="Helga Mazyar" w:date="2015-06-02T14:15:00Z">
+                <m:r>
                   <w:rPr>
                     <w:rFonts w:ascii="Cambria Math" w:hAnsi="Cambria Math"/>
                   </w:rPr>
                   <m:t>M_ij</m:t>
-                </w:ins>
-              </m:r>
+                </m:r>
+              </w:ins>
             </m:sub>
           </m:sSub>
-          <m:r>
-            <w:ins w:id="17" w:author="Helga Mazyar" w:date="2015-06-02T14:15:00Z">
+          <w:ins w:id="18" w:author="Helga Mazyar" w:date="2015-06-02T14:15:00Z">
+            <m:r>
               <w:rPr>
                 <w:rFonts w:ascii="Cambria Math" w:hAnsi="Cambria Math"/>
               </w:rPr>
               <m:t xml:space="preserve">= </m:t>
-            </w:ins>
-          </m:r>
+            </m:r>
+          </w:ins>
           <m:sSub>
             <m:sSubPr>
               <m:ctrlPr>
-                <w:ins w:id="18" w:author="Helga Mazyar" w:date="2015-06-02T14:15:00Z">
+                <w:ins w:id="19" w:author="Helga Mazyar" w:date="2015-06-02T14:15:00Z">
                   <w:rPr>
                     <w:rFonts w:ascii="Cambria Math" w:hAnsi="Cambria Math"/>
                     <w:i/>
@@ -10135,42 +10269,42 @@
               </m:ctrlPr>
             </m:sSubPr>
             <m:e>
-              <m:r>
-                <w:ins w:id="19" w:author="Helga Mazyar" w:date="2015-06-02T14:15:00Z">
+              <w:ins w:id="20" w:author="Helga Mazyar" w:date="2015-06-02T14:15:00Z">
+                <m:r>
                   <w:rPr>
                     <w:rFonts w:ascii="Cambria Math" w:hAnsi="Cambria Math"/>
                   </w:rPr>
                   <m:t>K</m:t>
-                </w:ins>
-              </m:r>
+                </m:r>
+              </w:ins>
             </m:e>
             <m:sub>
-              <m:r>
-                <w:ins w:id="20" w:author="Helga Mazyar" w:date="2015-06-02T14:15:00Z">
+              <w:ins w:id="21" w:author="Helga Mazyar" w:date="2015-06-02T14:15:00Z">
+                <m:r>
                   <w:rPr>
                     <w:rFonts w:ascii="Cambria Math" w:hAnsi="Cambria Math"/>
                   </w:rPr>
                   <m:t>SDN</m:t>
-                </w:ins>
-              </m:r>
+                </m:r>
+              </w:ins>
             </m:sub>
           </m:sSub>
-          <m:r>
-            <w:ins w:id="21" w:author="Helga Mazyar" w:date="2015-06-02T14:16:00Z">
+          <w:ins w:id="22" w:author="Helga Mazyar" w:date="2015-06-02T14:16:00Z">
+            <m:r>
               <w:rPr>
                 <w:rFonts w:ascii="Cambria Math" w:hAnsi="Cambria Math"/>
               </w:rPr>
               <m:t>S</m:t>
-            </w:ins>
-          </m:r>
-          <m:r>
-            <w:ins w:id="22" w:author="Helga Mazyar" w:date="2015-06-02T14:15:00Z">
+            </m:r>
+          </w:ins>
+          <w:ins w:id="23" w:author="Helga Mazyar" w:date="2015-06-02T14:15:00Z">
+            <m:r>
               <w:rPr>
                 <w:rFonts w:ascii="Cambria Math" w:hAnsi="Cambria Math"/>
               </w:rPr>
               <m:t xml:space="preserve"> </m:t>
-            </w:ins>
-          </m:r>
+            </m:r>
+          </w:ins>
         </m:oMath>
       </m:oMathPara>
     </w:p>
@@ -10180,31 +10314,39 @@
           <w:tab w:val="right" w:pos="7920"/>
         </w:tabs>
         <w:rPr>
-          <w:ins w:id="23" w:author="Helga Mazyar" w:date="2015-06-02T14:15:00Z"/>
+          <w:ins w:id="24" w:author="Helga Mazyar" w:date="2015-06-02T14:15:00Z"/>
         </w:rPr>
       </w:pPr>
+      <w:ins w:id="25" w:author="Helga Mazyar" w:date="2015-06-02T14:17:00Z">
+        <m:oMathPara>
+          <m:oMath>
+            <m:r>
+              <w:rPr>
+                <w:rFonts w:ascii="Cambria Math" w:hAnsi="Cambria Math"/>
+              </w:rPr>
+              <m:t>S</m:t>
+            </m:r>
+          </m:oMath>
+        </m:oMathPara>
+      </w:ins>
+      <w:ins w:id="26" w:author="Helga Mazyar" w:date="2015-06-02T14:16:00Z">
+        <m:oMathPara>
+          <m:oMath>
+            <m:r>
+              <w:rPr>
+                <w:rFonts w:ascii="Cambria Math" w:hAnsi="Cambria Math"/>
+              </w:rPr>
+              <m:t xml:space="preserve">= </m:t>
+            </m:r>
+          </m:oMath>
+        </m:oMathPara>
+      </w:ins>
       <m:oMathPara>
         <m:oMath>
-          <m:r>
-            <w:ins w:id="24" w:author="Helga Mazyar" w:date="2015-06-02T14:17:00Z">
-              <w:rPr>
-                <w:rFonts w:ascii="Cambria Math" w:hAnsi="Cambria Math"/>
-              </w:rPr>
-              <m:t>S</m:t>
-            </w:ins>
-          </m:r>
-          <m:r>
-            <w:ins w:id="25" w:author="Helga Mazyar" w:date="2015-06-02T14:16:00Z">
-              <w:rPr>
-                <w:rFonts w:ascii="Cambria Math" w:hAnsi="Cambria Math"/>
-              </w:rPr>
-              <m:t xml:space="preserve">= </m:t>
-            </w:ins>
-          </m:r>
           <m:sSub>
             <m:sSubPr>
               <m:ctrlPr>
-                <w:ins w:id="26" w:author="Helga Mazyar" w:date="2015-06-02T14:17:00Z">
+                <w:ins w:id="27" w:author="Helga Mazyar" w:date="2015-06-02T14:17:00Z">
                   <w:rPr>
                     <w:rFonts w:ascii="Cambria Math" w:hAnsi="Cambria Math"/>
                     <w:i/>
@@ -10213,38 +10355,38 @@
               </m:ctrlPr>
             </m:sSubPr>
             <m:e>
-              <m:r>
-                <w:ins w:id="27" w:author="Helga Mazyar" w:date="2015-06-02T14:17:00Z">
+              <w:ins w:id="28" w:author="Helga Mazyar" w:date="2015-06-02T14:17:00Z">
+                <m:r>
                   <w:rPr>
                     <w:rFonts w:ascii="Cambria Math" w:hAnsi="Cambria Math"/>
                   </w:rPr>
                   <m:t>X</m:t>
-                </w:ins>
-              </m:r>
+                </m:r>
+              </w:ins>
             </m:e>
             <m:sub>
-              <m:r>
-                <w:ins w:id="28" w:author="Helga Mazyar" w:date="2015-06-02T14:17:00Z">
+              <w:ins w:id="29" w:author="Helga Mazyar" w:date="2015-06-02T14:17:00Z">
+                <m:r>
                   <w:rPr>
                     <w:rFonts w:ascii="Cambria Math" w:hAnsi="Cambria Math"/>
                   </w:rPr>
                   <m:t>j_visual</m:t>
-                </w:ins>
-              </m:r>
+                </m:r>
+              </w:ins>
             </m:sub>
           </m:sSub>
-          <m:r>
-            <w:ins w:id="29" w:author="Helga Mazyar" w:date="2015-06-02T14:17:00Z">
+          <w:ins w:id="30" w:author="Helga Mazyar" w:date="2015-06-02T14:17:00Z">
+            <m:r>
               <w:rPr>
                 <w:rFonts w:ascii="Cambria Math" w:hAnsi="Cambria Math"/>
               </w:rPr>
               <m:t>-</m:t>
-            </w:ins>
-          </m:r>
+            </m:r>
+          </w:ins>
           <m:sSub>
             <m:sSubPr>
               <m:ctrlPr>
-                <w:ins w:id="30" w:author="Helga Mazyar" w:date="2015-06-02T14:17:00Z">
+                <w:ins w:id="31" w:author="Helga Mazyar" w:date="2015-06-02T14:17:00Z">
                   <w:rPr>
                     <w:rFonts w:ascii="Cambria Math" w:hAnsi="Cambria Math"/>
                     <w:i/>
@@ -10253,32 +10395,24 @@
               </m:ctrlPr>
             </m:sSubPr>
             <m:e>
-              <m:r>
-                <w:ins w:id="31" w:author="Helga Mazyar" w:date="2015-06-02T14:17:00Z">
+              <w:ins w:id="32" w:author="Helga Mazyar" w:date="2015-06-02T14:17:00Z">
+                <m:r>
                   <w:rPr>
                     <w:rFonts w:ascii="Cambria Math" w:hAnsi="Cambria Math"/>
                   </w:rPr>
                   <m:t>X</m:t>
-                </w:ins>
-              </m:r>
+                </m:r>
+              </w:ins>
             </m:e>
             <m:sub>
-              <m:r>
-                <w:ins w:id="32" w:author="Helga Mazyar" w:date="2015-06-02T14:17:00Z">
+              <w:ins w:id="33" w:author="Helga Mazyar" w:date="2015-06-02T14:17:00Z">
+                <m:r>
                   <w:rPr>
                     <w:rFonts w:ascii="Cambria Math" w:hAnsi="Cambria Math"/>
                   </w:rPr>
-                  <m:t>i</m:t>
-                </w:ins>
-              </m:r>
-              <m:r>
-                <w:ins w:id="33" w:author="Helga Mazyar" w:date="2015-06-02T14:17:00Z">
-                  <w:rPr>
-                    <w:rFonts w:ascii="Cambria Math" w:hAnsi="Cambria Math"/>
-                  </w:rPr>
-                  <m:t>_visual</m:t>
-                </w:ins>
-              </m:r>
+                  <m:t>i_visual</m:t>
+                </m:r>
+              </w:ins>
             </m:sub>
           </m:sSub>
         </m:oMath>
@@ -10293,756 +10427,614 @@
           <w:ins w:id="34" w:author="Helga Mazyar" w:date="2015-06-02T14:15:00Z"/>
         </w:rPr>
       </w:pPr>
-      <m:oMathPara>
-        <m:oMath>
-          <m:r>
-            <w:ins w:id="35" w:author="Helga Mazyar" w:date="2015-06-02T14:15:00Z">
+      <w:ins w:id="35" w:author="Helga Mazyar" w:date="2015-06-02T14:15:00Z">
+        <m:oMathPara>
+          <m:oMath>
+            <m:r>
               <w:rPr>
                 <w:rFonts w:ascii="Cambria Math" w:hAnsi="Cambria Math"/>
               </w:rPr>
               <m:t>p</m:t>
-            </w:ins>
-          </m:r>
-          <m:d>
-            <m:dPr>
-              <m:ctrlPr>
-                <w:ins w:id="36" w:author="Helga Mazyar" w:date="2015-06-02T14:15:00Z">
+            </m:r>
+            <m:d>
+              <m:dPr>
+                <m:ctrlPr>
                   <w:rPr>
                     <w:rFonts w:ascii="Cambria Math" w:hAnsi="Cambria Math"/>
                     <w:i/>
                   </w:rPr>
-                </w:ins>
-              </m:ctrlPr>
-            </m:dPr>
-            <m:e>
-              <m:sSub>
-                <m:sSubPr>
-                  <m:ctrlPr>
-                    <w:ins w:id="37" w:author="Helga Mazyar" w:date="2015-06-02T14:15:00Z">
+                </m:ctrlPr>
+              </m:dPr>
+              <m:e>
+                <m:sSub>
+                  <m:sSubPr>
+                    <m:ctrlPr>
                       <w:rPr>
                         <w:rFonts w:ascii="Cambria Math" w:hAnsi="Cambria Math"/>
                         <w:i/>
                       </w:rPr>
-                    </w:ins>
-                  </m:ctrlPr>
-                </m:sSubPr>
-                <m:e>
-                  <m:r>
-                    <w:ins w:id="38" w:author="Helga Mazyar" w:date="2015-06-02T14:15:00Z">
+                    </m:ctrlPr>
+                  </m:sSubPr>
+                  <m:e>
+                    <m:r>
                       <w:rPr>
                         <w:rFonts w:ascii="Cambria Math" w:hAnsi="Cambria Math"/>
                       </w:rPr>
                       <m:t>X</m:t>
-                    </w:ins>
-                  </m:r>
-                </m:e>
-                <m:sub>
-                  <m:r>
-                    <w:ins w:id="39" w:author="Helga Mazyar" w:date="2015-06-02T14:15:00Z">
+                    </m:r>
+                  </m:e>
+                  <m:sub>
+                    <m:r>
                       <w:rPr>
                         <w:rFonts w:ascii="Cambria Math" w:hAnsi="Cambria Math"/>
                       </w:rPr>
                       <m:t>i</m:t>
-                    </w:ins>
-                  </m:r>
-                </m:sub>
-              </m:sSub>
-              <m:r>
-                <w:ins w:id="40" w:author="Helga Mazyar" w:date="2015-06-02T14:15:00Z">
+                    </m:r>
+                  </m:sub>
+                </m:sSub>
+                <m:r>
                   <w:rPr>
                     <w:rFonts w:ascii="Cambria Math" w:hAnsi="Cambria Math"/>
                   </w:rPr>
                   <m:t>,</m:t>
-                </w:ins>
-              </m:r>
-              <m:sSub>
-                <m:sSubPr>
-                  <m:ctrlPr>
-                    <w:ins w:id="41" w:author="Helga Mazyar" w:date="2015-06-02T14:15:00Z">
+                </m:r>
+                <m:sSub>
+                  <m:sSubPr>
+                    <m:ctrlPr>
                       <w:rPr>
                         <w:rFonts w:ascii="Cambria Math" w:hAnsi="Cambria Math"/>
                         <w:i/>
                       </w:rPr>
-                    </w:ins>
-                  </m:ctrlPr>
-                </m:sSubPr>
-                <m:e>
-                  <m:r>
-                    <w:ins w:id="42" w:author="Helga Mazyar" w:date="2015-06-02T14:15:00Z">
+                    </m:ctrlPr>
+                  </m:sSubPr>
+                  <m:e>
+                    <m:r>
                       <w:rPr>
                         <w:rFonts w:ascii="Cambria Math" w:hAnsi="Cambria Math"/>
                       </w:rPr>
                       <m:t>X</m:t>
-                    </w:ins>
-                  </m:r>
-                </m:e>
-                <m:sub>
-                  <m:r>
-                    <w:ins w:id="43" w:author="Helga Mazyar" w:date="2015-06-02T14:15:00Z">
+                    </m:r>
+                  </m:e>
+                  <m:sub>
+                    <m:r>
                       <w:rPr>
                         <w:rFonts w:ascii="Cambria Math" w:hAnsi="Cambria Math"/>
                       </w:rPr>
                       <m:t>j</m:t>
-                    </w:ins>
-                  </m:r>
-                </m:sub>
-              </m:sSub>
-            </m:e>
-            <m:e>
-              <m:sSub>
-                <m:sSubPr>
-                  <m:ctrlPr>
-                    <w:ins w:id="44" w:author="Helga Mazyar" w:date="2015-06-02T14:15:00Z">
+                    </m:r>
+                  </m:sub>
+                </m:sSub>
+              </m:e>
+              <m:e>
+                <m:sSub>
+                  <m:sSubPr>
+                    <m:ctrlPr>
                       <w:rPr>
                         <w:rFonts w:ascii="Cambria Math" w:hAnsi="Cambria Math"/>
                         <w:i/>
                       </w:rPr>
-                    </w:ins>
-                  </m:ctrlPr>
-                </m:sSubPr>
-                <m:e>
-                  <m:r>
-                    <w:ins w:id="45" w:author="Helga Mazyar" w:date="2015-06-02T14:15:00Z">
+                    </m:ctrlPr>
+                  </m:sSubPr>
+                  <m:e>
+                    <m:r>
                       <w:rPr>
                         <w:rFonts w:ascii="Cambria Math" w:hAnsi="Cambria Math"/>
                       </w:rPr>
                       <m:t>D</m:t>
-                    </w:ins>
-                  </m:r>
-                </m:e>
-                <m:sub>
-                  <m:r>
-                    <w:ins w:id="46" w:author="Helga Mazyar" w:date="2015-06-02T14:15:00Z">
+                    </m:r>
+                  </m:e>
+                  <m:sub>
+                    <m:r>
                       <w:rPr>
                         <w:rFonts w:ascii="Cambria Math" w:hAnsi="Cambria Math"/>
                       </w:rPr>
                       <m:t>ij</m:t>
-                    </w:ins>
-                  </m:r>
-                </m:sub>
-              </m:sSub>
-            </m:e>
-          </m:d>
-          <m:r>
-            <w:ins w:id="47" w:author="Helga Mazyar" w:date="2015-06-02T14:15:00Z">
+                    </m:r>
+                  </m:sub>
+                </m:sSub>
+              </m:e>
+            </m:d>
+            <m:r>
               <w:rPr>
                 <w:rFonts w:ascii="Cambria Math" w:hAnsi="Cambria Math"/>
               </w:rPr>
               <m:t xml:space="preserve">= </m:t>
-            </w:ins>
-          </m:r>
-          <m:f>
-            <m:fPr>
-              <m:ctrlPr>
-                <w:ins w:id="48" w:author="Helga Mazyar" w:date="2015-06-02T14:15:00Z">
+            </m:r>
+            <m:f>
+              <m:fPr>
+                <m:ctrlPr>
                   <w:rPr>
                     <w:rFonts w:ascii="Cambria Math" w:hAnsi="Cambria Math"/>
                     <w:i/>
                   </w:rPr>
-                </w:ins>
-              </m:ctrlPr>
-            </m:fPr>
-            <m:num>
-              <m:sSub>
-                <m:sSubPr>
-                  <m:ctrlPr>
-                    <w:ins w:id="49" w:author="Helga Mazyar" w:date="2015-06-02T14:15:00Z">
+                </m:ctrlPr>
+              </m:fPr>
+              <m:num>
+                <m:sSub>
+                  <m:sSubPr>
+                    <m:ctrlPr>
                       <w:rPr>
                         <w:rFonts w:ascii="Cambria Math" w:hAnsi="Cambria Math"/>
                         <w:i/>
                       </w:rPr>
-                    </w:ins>
-                  </m:ctrlPr>
-                </m:sSubPr>
-                <m:e>
-                  <m:r>
-                    <w:ins w:id="50" w:author="Helga Mazyar" w:date="2015-06-02T14:15:00Z">
+                    </m:ctrlPr>
+                  </m:sSubPr>
+                  <m:e>
+                    <m:r>
                       <w:rPr>
                         <w:rFonts w:ascii="Cambria Math" w:hAnsi="Cambria Math"/>
                       </w:rPr>
                       <m:t>p</m:t>
-                    </w:ins>
-                  </m:r>
-                </m:e>
-                <m:sub>
-                  <m:r>
-                    <w:ins w:id="51" w:author="Helga Mazyar" w:date="2015-06-02T14:15:00Z">
+                    </m:r>
+                  </m:e>
+                  <m:sub>
+                    <m:r>
                       <w:rPr>
                         <w:rFonts w:ascii="Cambria Math" w:hAnsi="Cambria Math"/>
                       </w:rPr>
                       <m:t>i</m:t>
-                    </w:ins>
-                  </m:r>
-                </m:sub>
-              </m:sSub>
-              <m:d>
-                <m:dPr>
-                  <m:ctrlPr>
-                    <w:ins w:id="52" w:author="Helga Mazyar" w:date="2015-06-02T14:15:00Z">
+                    </m:r>
+                  </m:sub>
+                </m:sSub>
+                <m:d>
+                  <m:dPr>
+                    <m:ctrlPr>
                       <w:rPr>
                         <w:rFonts w:ascii="Cambria Math" w:hAnsi="Cambria Math"/>
                         <w:i/>
                       </w:rPr>
-                    </w:ins>
-                  </m:ctrlPr>
-                </m:dPr>
-                <m:e>
-                  <m:sSub>
-                    <m:sSubPr>
-                      <m:ctrlPr>
-                        <w:ins w:id="53" w:author="Helga Mazyar" w:date="2015-06-02T14:15:00Z">
+                    </m:ctrlPr>
+                  </m:dPr>
+                  <m:e>
+                    <m:sSub>
+                      <m:sSubPr>
+                        <m:ctrlPr>
                           <w:rPr>
                             <w:rFonts w:ascii="Cambria Math" w:hAnsi="Cambria Math"/>
                             <w:i/>
                           </w:rPr>
-                        </w:ins>
-                      </m:ctrlPr>
-                    </m:sSubPr>
-                    <m:e>
-                      <m:r>
-                        <w:ins w:id="54" w:author="Helga Mazyar" w:date="2015-06-02T14:15:00Z">
+                        </m:ctrlPr>
+                      </m:sSubPr>
+                      <m:e>
+                        <m:r>
                           <w:rPr>
                             <w:rFonts w:ascii="Cambria Math" w:hAnsi="Cambria Math"/>
                           </w:rPr>
                           <m:t>X</m:t>
-                        </w:ins>
-                      </m:r>
-                    </m:e>
-                    <m:sub>
-                      <m:r>
-                        <w:ins w:id="55" w:author="Helga Mazyar" w:date="2015-06-02T14:15:00Z">
+                        </m:r>
+                      </m:e>
+                      <m:sub>
+                        <m:r>
                           <w:rPr>
                             <w:rFonts w:ascii="Cambria Math" w:hAnsi="Cambria Math"/>
                           </w:rPr>
                           <m:t>i</m:t>
-                        </w:ins>
-                      </m:r>
-                    </m:sub>
-                  </m:sSub>
-                </m:e>
-              </m:d>
-              <m:sSub>
-                <m:sSubPr>
-                  <m:ctrlPr>
-                    <w:ins w:id="56" w:author="Helga Mazyar" w:date="2015-06-02T14:15:00Z">
+                        </m:r>
+                      </m:sub>
+                    </m:sSub>
+                  </m:e>
+                </m:d>
+                <m:sSub>
+                  <m:sSubPr>
+                    <m:ctrlPr>
                       <w:rPr>
                         <w:rFonts w:ascii="Cambria Math" w:hAnsi="Cambria Math"/>
                         <w:i/>
                       </w:rPr>
-                    </w:ins>
-                  </m:ctrlPr>
-                </m:sSubPr>
-                <m:e>
-                  <m:r>
-                    <w:ins w:id="57" w:author="Helga Mazyar" w:date="2015-06-02T14:15:00Z">
+                    </m:ctrlPr>
+                  </m:sSubPr>
+                  <m:e>
+                    <m:r>
                       <w:rPr>
                         <w:rFonts w:ascii="Cambria Math" w:hAnsi="Cambria Math"/>
                       </w:rPr>
                       <m:t>p</m:t>
-                    </w:ins>
-                  </m:r>
-                </m:e>
-                <m:sub>
-                  <m:r>
-                    <w:ins w:id="58" w:author="Helga Mazyar" w:date="2015-06-02T14:15:00Z">
+                    </m:r>
+                  </m:e>
+                  <m:sub>
+                    <m:r>
                       <w:rPr>
                         <w:rFonts w:ascii="Cambria Math" w:hAnsi="Cambria Math"/>
                       </w:rPr>
                       <m:t>j</m:t>
-                    </w:ins>
-                  </m:r>
-                </m:sub>
-              </m:sSub>
-              <m:d>
-                <m:dPr>
-                  <m:ctrlPr>
-                    <w:ins w:id="59" w:author="Helga Mazyar" w:date="2015-06-02T14:15:00Z">
+                    </m:r>
+                  </m:sub>
+                </m:sSub>
+                <m:d>
+                  <m:dPr>
+                    <m:ctrlPr>
                       <w:rPr>
                         <w:rFonts w:ascii="Cambria Math" w:hAnsi="Cambria Math"/>
                         <w:i/>
                       </w:rPr>
-                    </w:ins>
-                  </m:ctrlPr>
-                </m:dPr>
-                <m:e>
-                  <m:sSub>
-                    <m:sSubPr>
-                      <m:ctrlPr>
-                        <w:ins w:id="60" w:author="Helga Mazyar" w:date="2015-06-02T14:15:00Z">
+                    </m:ctrlPr>
+                  </m:dPr>
+                  <m:e>
+                    <m:sSub>
+                      <m:sSubPr>
+                        <m:ctrlPr>
                           <w:rPr>
                             <w:rFonts w:ascii="Cambria Math" w:hAnsi="Cambria Math"/>
                             <w:i/>
                           </w:rPr>
-                        </w:ins>
-                      </m:ctrlPr>
-                    </m:sSubPr>
-                    <m:e>
-                      <m:r>
-                        <w:ins w:id="61" w:author="Helga Mazyar" w:date="2015-06-02T14:15:00Z">
+                        </m:ctrlPr>
+                      </m:sSubPr>
+                      <m:e>
+                        <m:r>
                           <w:rPr>
                             <w:rFonts w:ascii="Cambria Math" w:hAnsi="Cambria Math"/>
                           </w:rPr>
                           <m:t>X</m:t>
-                        </w:ins>
-                      </m:r>
-                    </m:e>
-                    <m:sub>
-                      <m:r>
-                        <w:ins w:id="62" w:author="Helga Mazyar" w:date="2015-06-02T14:15:00Z">
+                        </m:r>
+                      </m:e>
+                      <m:sub>
+                        <m:r>
                           <w:rPr>
                             <w:rFonts w:ascii="Cambria Math" w:hAnsi="Cambria Math"/>
                           </w:rPr>
                           <m:t>j</m:t>
-                        </w:ins>
-                      </m:r>
-                    </m:sub>
-                  </m:sSub>
-                </m:e>
-              </m:d>
-              <m:r>
-                <w:ins w:id="63" w:author="Helga Mazyar" w:date="2015-06-02T14:15:00Z">
+                        </m:r>
+                      </m:sub>
+                    </m:sSub>
+                  </m:e>
+                </m:d>
+                <m:r>
                   <w:rPr>
                     <w:rFonts w:ascii="Cambria Math" w:hAnsi="Cambria Math"/>
                   </w:rPr>
                   <m:t>ϕ</m:t>
-                </w:ins>
-              </m:r>
-              <m:d>
-                <m:dPr>
-                  <m:ctrlPr>
-                    <w:ins w:id="64" w:author="Helga Mazyar" w:date="2015-06-02T14:15:00Z">
+                </m:r>
+                <m:d>
+                  <m:dPr>
+                    <m:ctrlPr>
                       <w:rPr>
                         <w:rFonts w:ascii="Cambria Math" w:hAnsi="Cambria Math"/>
                         <w:i/>
                       </w:rPr>
-                    </w:ins>
-                  </m:ctrlPr>
-                </m:dPr>
-                <m:e>
-                  <m:sSub>
-                    <m:sSubPr>
-                      <m:ctrlPr>
-                        <w:ins w:id="65" w:author="Helga Mazyar" w:date="2015-06-02T14:15:00Z">
+                    </m:ctrlPr>
+                  </m:dPr>
+                  <m:e>
+                    <m:sSub>
+                      <m:sSubPr>
+                        <m:ctrlPr>
                           <w:rPr>
                             <w:rFonts w:ascii="Cambria Math" w:hAnsi="Cambria Math"/>
                             <w:i/>
                           </w:rPr>
-                        </w:ins>
-                      </m:ctrlPr>
-                    </m:sSubPr>
-                    <m:e>
-                      <m:r>
-                        <w:ins w:id="66" w:author="Helga Mazyar" w:date="2015-06-02T14:15:00Z">
+                        </m:ctrlPr>
+                      </m:sSubPr>
+                      <m:e>
+                        <m:r>
                           <w:rPr>
                             <w:rFonts w:ascii="Cambria Math" w:hAnsi="Cambria Math"/>
                           </w:rPr>
                           <m:t>X</m:t>
-                        </w:ins>
-                      </m:r>
-                    </m:e>
-                    <m:sub>
-                      <m:r>
-                        <w:ins w:id="67" w:author="Helga Mazyar" w:date="2015-06-02T14:15:00Z">
+                        </m:r>
+                      </m:e>
+                      <m:sub>
+                        <m:r>
                           <w:rPr>
                             <w:rFonts w:ascii="Cambria Math" w:hAnsi="Cambria Math"/>
                           </w:rPr>
                           <m:t>i</m:t>
-                        </w:ins>
-                      </m:r>
-                    </m:sub>
-                  </m:sSub>
-                  <m:r>
-                    <w:ins w:id="68" w:author="Helga Mazyar" w:date="2015-06-02T14:15:00Z">
+                        </m:r>
+                      </m:sub>
+                    </m:sSub>
+                    <m:r>
                       <w:rPr>
                         <w:rFonts w:ascii="Cambria Math" w:hAnsi="Cambria Math"/>
                       </w:rPr>
                       <m:t>-</m:t>
-                    </w:ins>
-                  </m:r>
-                  <m:sSub>
-                    <m:sSubPr>
-                      <m:ctrlPr>
-                        <w:ins w:id="69" w:author="Helga Mazyar" w:date="2015-06-02T14:15:00Z">
+                    </m:r>
+                    <m:sSub>
+                      <m:sSubPr>
+                        <m:ctrlPr>
                           <w:rPr>
                             <w:rFonts w:ascii="Cambria Math" w:hAnsi="Cambria Math"/>
                             <w:i/>
                           </w:rPr>
-                        </w:ins>
-                      </m:ctrlPr>
-                    </m:sSubPr>
-                    <m:e>
-                      <m:r>
-                        <w:ins w:id="70" w:author="Helga Mazyar" w:date="2015-06-02T14:15:00Z">
+                        </m:ctrlPr>
+                      </m:sSubPr>
+                      <m:e>
+                        <m:r>
                           <w:rPr>
                             <w:rFonts w:ascii="Cambria Math" w:hAnsi="Cambria Math"/>
                           </w:rPr>
                           <m:t>X</m:t>
-                        </w:ins>
-                      </m:r>
-                    </m:e>
-                    <m:sub>
-                      <m:r>
-                        <w:ins w:id="71" w:author="Helga Mazyar" w:date="2015-06-02T14:15:00Z">
+                        </m:r>
+                      </m:e>
+                      <m:sub>
+                        <m:r>
                           <w:rPr>
                             <w:rFonts w:ascii="Cambria Math" w:hAnsi="Cambria Math"/>
                           </w:rPr>
                           <m:t>j</m:t>
-                        </w:ins>
-                      </m:r>
-                    </m:sub>
-                  </m:sSub>
-                  <m:r>
-                    <w:ins w:id="72" w:author="Helga Mazyar" w:date="2015-06-02T14:15:00Z">
+                        </m:r>
+                      </m:sub>
+                    </m:sSub>
+                    <m:r>
                       <w:rPr>
                         <w:rFonts w:ascii="Cambria Math" w:hAnsi="Cambria Math"/>
                       </w:rPr>
                       <m:t>;</m:t>
-                    </w:ins>
-                  </m:r>
-                  <m:d>
-                    <m:dPr>
-                      <m:ctrlPr>
-                        <w:ins w:id="73" w:author="Helga Mazyar" w:date="2015-06-02T14:15:00Z">
+                    </m:r>
+                    <m:d>
+                      <m:dPr>
+                        <m:ctrlPr>
                           <w:rPr>
                             <w:rFonts w:ascii="Cambria Math" w:hAnsi="Cambria Math"/>
                             <w:i/>
                           </w:rPr>
-                        </w:ins>
-                      </m:ctrlPr>
-                    </m:dPr>
-                    <m:e>
-                      <m:sSub>
-                        <m:sSubPr>
-                          <m:ctrlPr>
-                            <w:ins w:id="74" w:author="Helga Mazyar" w:date="2015-06-02T14:15:00Z">
+                        </m:ctrlPr>
+                      </m:dPr>
+                      <m:e>
+                        <m:sSub>
+                          <m:sSubPr>
+                            <m:ctrlPr>
                               <w:rPr>
                                 <w:rFonts w:ascii="Cambria Math" w:hAnsi="Cambria Math"/>
                                 <w:i/>
                               </w:rPr>
-                            </w:ins>
-                          </m:ctrlPr>
-                        </m:sSubPr>
-                        <m:e>
-                          <m:r>
-                            <w:ins w:id="75" w:author="Helga Mazyar" w:date="2015-06-02T14:15:00Z">
+                            </m:ctrlPr>
+                          </m:sSubPr>
+                          <m:e>
+                            <m:r>
                               <w:rPr>
                                 <w:rFonts w:ascii="Cambria Math" w:hAnsi="Cambria Math"/>
                               </w:rPr>
                               <m:t>μ</m:t>
-                            </w:ins>
-                          </m:r>
-                        </m:e>
-                        <m:sub>
-                          <m:r>
-                            <w:ins w:id="76" w:author="Helga Mazyar" w:date="2015-06-02T14:15:00Z">
+                            </m:r>
+                          </m:e>
+                          <m:sub>
+                            <m:r>
                               <w:rPr>
                                 <w:rFonts w:ascii="Cambria Math" w:hAnsi="Cambria Math"/>
                               </w:rPr>
                               <m:t>i</m:t>
-                            </w:ins>
-                          </m:r>
-                        </m:sub>
-                      </m:sSub>
-                      <m:r>
-                        <w:ins w:id="77" w:author="Helga Mazyar" w:date="2015-06-02T14:15:00Z">
+                            </m:r>
+                          </m:sub>
+                        </m:sSub>
+                        <m:r>
                           <w:rPr>
                             <w:rFonts w:ascii="Cambria Math" w:hAnsi="Cambria Math"/>
                           </w:rPr>
                           <m:t>-</m:t>
-                        </w:ins>
-                      </m:r>
-                      <m:sSub>
-                        <m:sSubPr>
-                          <m:ctrlPr>
-                            <w:ins w:id="78" w:author="Helga Mazyar" w:date="2015-06-02T14:15:00Z">
+                        </m:r>
+                        <m:sSub>
+                          <m:sSubPr>
+                            <m:ctrlPr>
                               <w:rPr>
                                 <w:rFonts w:ascii="Cambria Math" w:hAnsi="Cambria Math"/>
                                 <w:i/>
                               </w:rPr>
-                            </w:ins>
-                          </m:ctrlPr>
-                        </m:sSubPr>
-                        <m:e>
-                          <m:r>
-                            <w:ins w:id="79" w:author="Helga Mazyar" w:date="2015-06-02T14:15:00Z">
+                            </m:ctrlPr>
+                          </m:sSubPr>
+                          <m:e>
+                            <m:r>
                               <w:rPr>
                                 <w:rFonts w:ascii="Cambria Math" w:hAnsi="Cambria Math"/>
                               </w:rPr>
                               <m:t>μ</m:t>
-                            </w:ins>
-                          </m:r>
-                        </m:e>
-                        <m:sub>
-                          <m:r>
-                            <w:ins w:id="80" w:author="Helga Mazyar" w:date="2015-06-02T14:15:00Z">
+                            </m:r>
+                          </m:e>
+                          <m:sub>
+                            <m:r>
                               <w:rPr>
                                 <w:rFonts w:ascii="Cambria Math" w:hAnsi="Cambria Math"/>
                               </w:rPr>
                               <m:t>j</m:t>
-                            </w:ins>
-                          </m:r>
-                        </m:sub>
-                      </m:sSub>
-                    </m:e>
-                  </m:d>
-                  <m:r>
-                    <w:ins w:id="81" w:author="Helga Mazyar" w:date="2015-06-02T14:15:00Z">
+                            </m:r>
+                          </m:sub>
+                        </m:sSub>
+                      </m:e>
+                    </m:d>
+                    <m:r>
                       <w:rPr>
                         <w:rFonts w:ascii="Cambria Math" w:hAnsi="Cambria Math"/>
                       </w:rPr>
                       <m:t>-</m:t>
-                    </w:ins>
-                  </m:r>
-                  <m:sSub>
-                    <m:sSubPr>
-                      <m:ctrlPr>
-                        <w:ins w:id="82" w:author="Helga Mazyar" w:date="2015-06-02T14:15:00Z">
+                    </m:r>
+                    <m:sSub>
+                      <m:sSubPr>
+                        <m:ctrlPr>
                           <w:rPr>
                             <w:rFonts w:ascii="Cambria Math" w:hAnsi="Cambria Math"/>
                             <w:i/>
                           </w:rPr>
-                        </w:ins>
-                      </m:ctrlPr>
-                    </m:sSubPr>
-                    <m:e>
-                      <m:r>
-                        <w:ins w:id="83" w:author="Helga Mazyar" w:date="2015-06-02T14:15:00Z">
+                        </m:ctrlPr>
+                      </m:sSubPr>
+                      <m:e>
+                        <m:r>
                           <w:rPr>
                             <w:rFonts w:ascii="Cambria Math" w:hAnsi="Cambria Math"/>
                           </w:rPr>
                           <m:t>D</m:t>
-                        </w:ins>
-                      </m:r>
-                    </m:e>
-                    <m:sub>
-                      <m:r>
-                        <w:ins w:id="84" w:author="Helga Mazyar" w:date="2015-06-02T14:15:00Z">
+                        </m:r>
+                      </m:e>
+                      <m:sub>
+                        <m:r>
                           <w:rPr>
                             <w:rFonts w:ascii="Cambria Math" w:hAnsi="Cambria Math"/>
                           </w:rPr>
                           <m:t>ij</m:t>
-                        </w:ins>
-                      </m:r>
-                    </m:sub>
-                  </m:sSub>
-                  <m:r>
-                    <w:ins w:id="85" w:author="Helga Mazyar" w:date="2015-06-02T14:15:00Z">
+                        </m:r>
+                      </m:sub>
+                    </m:sSub>
+                    <m:r>
                       <w:rPr>
                         <w:rFonts w:ascii="Cambria Math" w:hAnsi="Cambria Math"/>
                       </w:rPr>
                       <m:t xml:space="preserve">, </m:t>
-                    </w:ins>
-                  </m:r>
-                  <m:sSubSup>
-                    <m:sSubSupPr>
-                      <m:ctrlPr>
-                        <w:ins w:id="86" w:author="Helga Mazyar" w:date="2015-06-02T14:15:00Z">
+                    </m:r>
+                    <m:sSubSup>
+                      <m:sSubSupPr>
+                        <m:ctrlPr>
                           <w:rPr>
                             <w:rFonts w:ascii="Cambria Math" w:hAnsi="Cambria Math"/>
                             <w:i/>
                           </w:rPr>
-                        </w:ins>
-                      </m:ctrlPr>
-                    </m:sSubSupPr>
-                    <m:e>
-                      <m:r>
-                        <w:ins w:id="87" w:author="Helga Mazyar" w:date="2015-06-02T14:15:00Z">
+                        </m:ctrlPr>
+                      </m:sSubSupPr>
+                      <m:e>
+                        <m:r>
                           <w:rPr>
                             <w:rFonts w:ascii="Cambria Math" w:hAnsi="Cambria Math"/>
                           </w:rPr>
                           <m:t>σ</m:t>
-                        </w:ins>
-                      </m:r>
-                    </m:e>
-                    <m:sub>
-                      <m:r>
-                        <w:ins w:id="88" w:author="Helga Mazyar" w:date="2015-06-02T14:15:00Z">
+                        </m:r>
+                      </m:e>
+                      <m:sub>
+                        <m:r>
                           <w:rPr>
                             <w:rFonts w:ascii="Cambria Math" w:hAnsi="Cambria Math"/>
                           </w:rPr>
                           <m:t>i</m:t>
-                        </w:ins>
-                      </m:r>
-                    </m:sub>
-                    <m:sup>
-                      <m:r>
-                        <w:ins w:id="89" w:author="Helga Mazyar" w:date="2015-06-02T14:15:00Z">
+                        </m:r>
+                      </m:sub>
+                      <m:sup>
+                        <m:r>
                           <w:rPr>
                             <w:rFonts w:ascii="Cambria Math" w:hAnsi="Cambria Math"/>
                           </w:rPr>
                           <m:t>2</m:t>
-                        </w:ins>
-                      </m:r>
-                    </m:sup>
-                  </m:sSubSup>
-                  <m:r>
-                    <w:ins w:id="90" w:author="Helga Mazyar" w:date="2015-06-02T14:15:00Z">
+                        </m:r>
+                      </m:sup>
+                    </m:sSubSup>
+                    <m:r>
                       <w:rPr>
                         <w:rFonts w:ascii="Cambria Math" w:hAnsi="Cambria Math"/>
                       </w:rPr>
                       <m:t>+</m:t>
-                    </w:ins>
-                  </m:r>
-                  <m:sSubSup>
-                    <m:sSubSupPr>
-                      <m:ctrlPr>
-                        <w:ins w:id="91" w:author="Helga Mazyar" w:date="2015-06-02T14:15:00Z">
+                    </m:r>
+                    <m:sSubSup>
+                      <m:sSubSupPr>
+                        <m:ctrlPr>
                           <w:rPr>
                             <w:rFonts w:ascii="Cambria Math" w:hAnsi="Cambria Math"/>
                             <w:i/>
                           </w:rPr>
-                        </w:ins>
-                      </m:ctrlPr>
-                    </m:sSubSupPr>
-                    <m:e>
-                      <m:r>
-                        <w:ins w:id="92" w:author="Helga Mazyar" w:date="2015-06-02T14:15:00Z">
+                        </m:ctrlPr>
+                      </m:sSubSupPr>
+                      <m:e>
+                        <m:r>
                           <w:rPr>
                             <w:rFonts w:ascii="Cambria Math" w:hAnsi="Cambria Math"/>
                           </w:rPr>
                           <m:t>σ</m:t>
-                        </w:ins>
-                      </m:r>
-                    </m:e>
-                    <m:sub>
-                      <m:r>
-                        <w:ins w:id="93" w:author="Helga Mazyar" w:date="2015-06-02T14:15:00Z">
+                        </m:r>
+                      </m:e>
+                      <m:sub>
+                        <m:r>
                           <w:rPr>
                             <w:rFonts w:ascii="Cambria Math" w:hAnsi="Cambria Math"/>
                           </w:rPr>
                           <m:t>j</m:t>
-                        </w:ins>
-                      </m:r>
-                    </m:sub>
-                    <m:sup>
-                      <m:r>
-                        <w:ins w:id="94" w:author="Helga Mazyar" w:date="2015-06-02T14:15:00Z">
+                        </m:r>
+                      </m:sub>
+                      <m:sup>
+                        <m:r>
                           <w:rPr>
                             <w:rFonts w:ascii="Cambria Math" w:hAnsi="Cambria Math"/>
                           </w:rPr>
                           <m:t>2</m:t>
-                        </w:ins>
-                      </m:r>
-                    </m:sup>
-                  </m:sSubSup>
-                  <m:r>
-                    <w:ins w:id="95" w:author="Helga Mazyar" w:date="2015-06-02T14:15:00Z">
+                        </m:r>
+                      </m:sup>
+                    </m:sSubSup>
+                    <m:r>
                       <w:rPr>
                         <w:rFonts w:ascii="Cambria Math" w:hAnsi="Cambria Math"/>
                       </w:rPr>
                       <m:t>+</m:t>
-                    </w:ins>
-                  </m:r>
-                  <m:sSup>
-                    <m:sSupPr>
-                      <m:ctrlPr>
-                        <w:ins w:id="96" w:author="Helga Mazyar" w:date="2015-06-02T14:15:00Z">
+                    </m:r>
+                    <m:sSup>
+                      <m:sSupPr>
+                        <m:ctrlPr>
                           <w:rPr>
                             <w:rFonts w:ascii="Cambria Math" w:hAnsi="Cambria Math"/>
                             <w:i/>
                           </w:rPr>
-                        </w:ins>
-                      </m:ctrlPr>
-                    </m:sSupPr>
-                    <m:e>
-                      <m:sSub>
-                        <m:sSubPr>
-                          <m:ctrlPr>
-                            <w:ins w:id="97" w:author="Helga Mazyar" w:date="2015-06-02T14:15:00Z">
+                        </m:ctrlPr>
+                      </m:sSupPr>
+                      <m:e>
+                        <m:sSub>
+                          <m:sSubPr>
+                            <m:ctrlPr>
                               <w:rPr>
                                 <w:rFonts w:ascii="Cambria Math" w:hAnsi="Cambria Math"/>
                                 <w:i/>
                               </w:rPr>
-                            </w:ins>
-                          </m:ctrlPr>
-                        </m:sSubPr>
-                        <m:e>
-                          <m:r>
-                            <w:ins w:id="98" w:author="Helga Mazyar" w:date="2015-06-02T14:15:00Z">
+                            </m:ctrlPr>
+                          </m:sSubPr>
+                          <m:e>
+                            <m:r>
                               <w:rPr>
                                 <w:rFonts w:ascii="Cambria Math" w:hAnsi="Cambria Math"/>
                               </w:rPr>
                               <m:t>σ</m:t>
-                            </w:ins>
-                          </m:r>
-                        </m:e>
-                        <m:sub>
-                          <m:r>
-                            <w:ins w:id="99" w:author="Helga Mazyar" w:date="2015-06-02T14:15:00Z">
+                            </m:r>
+                          </m:e>
+                          <m:sub>
+                            <m:r>
                               <w:rPr>
                                 <w:rFonts w:ascii="Cambria Math" w:hAnsi="Cambria Math"/>
                               </w:rPr>
                               <m:t>M_ij</m:t>
-                            </w:ins>
-                          </m:r>
-                        </m:sub>
-                      </m:sSub>
-                    </m:e>
-                    <m:sup>
-                      <m:r>
-                        <w:ins w:id="100" w:author="Helga Mazyar" w:date="2015-06-02T14:15:00Z">
+                            </m:r>
+                          </m:sub>
+                        </m:sSub>
+                      </m:e>
+                      <m:sup>
+                        <m:r>
                           <w:rPr>
                             <w:rFonts w:ascii="Cambria Math" w:hAnsi="Cambria Math"/>
                           </w:rPr>
                           <m:t>2</m:t>
-                        </w:ins>
-                      </m:r>
-                    </m:sup>
-                  </m:sSup>
-                  <m:r>
-                    <w:ins w:id="101" w:author="Helga Mazyar" w:date="2015-06-02T14:15:00Z">
+                        </m:r>
+                      </m:sup>
+                    </m:sSup>
+                    <m:r>
                       <w:rPr>
                         <w:rFonts w:ascii="Cambria Math" w:hAnsi="Cambria Math"/>
                       </w:rPr>
                       <m:t>+</m:t>
-                    </w:ins>
-                  </m:r>
-                  <m:sSubSup>
-                    <m:sSubSupPr>
-                      <m:ctrlPr>
-                        <w:ins w:id="102" w:author="Helga Mazyar" w:date="2015-06-02T14:15:00Z">
+                    </m:r>
+                    <m:sSubSup>
+                      <m:sSubSupPr>
+                        <m:ctrlPr>
                           <w:rPr>
                             <w:rFonts w:ascii="Cambria Math" w:hAnsi="Cambria Math"/>
                             <w:i/>
                           </w:rPr>
-                        </w:ins>
-                      </m:ctrlPr>
-                    </m:sSubSupPr>
-                    <m:e>
-                      <m:r>
-                        <w:ins w:id="103" w:author="Helga Mazyar" w:date="2015-06-02T14:15:00Z">
+                        </m:ctrlPr>
+                      </m:sSubSupPr>
+                      <m:e>
+                        <m:r>
                           <w:rPr>
                             <w:rFonts w:ascii="Cambria Math" w:hAnsi="Cambria Math"/>
                           </w:rPr>
                           <m:t>σ</m:t>
-                        </w:ins>
-                      </m:r>
-                    </m:e>
-                    <m:sub>
-                      <m:r>
-                        <w:ins w:id="104" w:author="Helga Mazyar" w:date="2015-06-02T14:15:00Z">
+                        </m:r>
+                      </m:e>
+                      <m:sub>
+                        <m:r>
                           <w:rPr>
                             <w:rFonts w:ascii="Cambria Math" w:hAnsi="Cambria Math"/>
                           </w:rPr>
                           <m:t>ϵ</m:t>
-                        </w:ins>
-                      </m:r>
-                    </m:sub>
-                    <m:sup>
-                      <m:r>
-                        <w:ins w:id="105" w:author="Helga Mazyar" w:date="2015-06-02T14:15:00Z">
+                        </m:r>
+                      </m:sub>
+                      <m:sup>
+                        <m:r>
                           <w:rPr>
                             <w:rFonts w:ascii="Cambria Math" w:hAnsi="Cambria Math"/>
                           </w:rPr>
                           <m:t>2</m:t>
-                        </w:ins>
-                      </m:r>
-                    </m:sup>
-                  </m:sSubSup>
-                </m:e>
-              </m:d>
-              <m:r>
-                <w:ins w:id="106" w:author="Helga Mazyar" w:date="2015-06-02T14:15:00Z">
+                        </m:r>
+                      </m:sup>
+                    </m:sSubSup>
+                  </m:e>
+                </m:d>
+                <m:r>
                   <m:rPr>
                     <m:sty m:val="p"/>
                   </m:rPr>
@@ -11050,68 +11042,58 @@
                     <w:rFonts w:ascii="Cambria Math" w:hAnsi="Cambria Math"/>
                   </w:rPr>
                   <m:t xml:space="preserve"> </m:t>
-                </w:ins>
-              </m:r>
-            </m:num>
-            <m:den>
-              <m:r>
-                <w:ins w:id="107" w:author="Helga Mazyar" w:date="2015-06-02T14:15:00Z">
+                </m:r>
+              </m:num>
+              <m:den>
+                <m:r>
                   <w:rPr>
                     <w:rFonts w:ascii="Cambria Math" w:hAnsi="Cambria Math"/>
                   </w:rPr>
                   <m:t>p</m:t>
-                </w:ins>
-              </m:r>
-              <m:d>
-                <m:dPr>
-                  <m:ctrlPr>
-                    <w:ins w:id="108" w:author="Helga Mazyar" w:date="2015-06-02T14:15:00Z">
+                </m:r>
+                <m:d>
+                  <m:dPr>
+                    <m:ctrlPr>
                       <w:rPr>
                         <w:rFonts w:ascii="Cambria Math" w:hAnsi="Cambria Math"/>
                         <w:i/>
                       </w:rPr>
-                    </w:ins>
-                  </m:ctrlPr>
-                </m:dPr>
-                <m:e>
-                  <m:sSub>
-                    <m:sSubPr>
-                      <m:ctrlPr>
-                        <w:ins w:id="109" w:author="Helga Mazyar" w:date="2015-06-02T14:15:00Z">
+                    </m:ctrlPr>
+                  </m:dPr>
+                  <m:e>
+                    <m:sSub>
+                      <m:sSubPr>
+                        <m:ctrlPr>
                           <w:rPr>
                             <w:rFonts w:ascii="Cambria Math" w:hAnsi="Cambria Math"/>
                             <w:i/>
                           </w:rPr>
-                        </w:ins>
-                      </m:ctrlPr>
-                    </m:sSubPr>
-                    <m:e>
-                      <m:r>
-                        <w:ins w:id="110" w:author="Helga Mazyar" w:date="2015-06-02T14:15:00Z">
+                        </m:ctrlPr>
+                      </m:sSubPr>
+                      <m:e>
+                        <m:r>
                           <w:rPr>
                             <w:rFonts w:ascii="Cambria Math" w:hAnsi="Cambria Math"/>
                           </w:rPr>
                           <m:t>D</m:t>
-                        </w:ins>
-                      </m:r>
-                    </m:e>
-                    <m:sub>
-                      <m:r>
-                        <w:ins w:id="111" w:author="Helga Mazyar" w:date="2015-06-02T14:15:00Z">
+                        </m:r>
+                      </m:e>
+                      <m:sub>
+                        <m:r>
                           <w:rPr>
                             <w:rFonts w:ascii="Cambria Math" w:hAnsi="Cambria Math"/>
                           </w:rPr>
                           <m:t>ij</m:t>
-                        </w:ins>
-                      </m:r>
-                    </m:sub>
-                  </m:sSub>
-                </m:e>
-              </m:d>
-            </m:den>
-          </m:f>
-        </m:oMath>
-      </m:oMathPara>
+                        </m:r>
+                      </m:sub>
+                    </m:sSub>
+                  </m:e>
+                </m:d>
+              </m:den>
+            </m:f>
+          </m:oMath>
+        </m:oMathPara>
+      </w:ins>
     </w:p>
     <w:p>
       <w:pPr>
@@ -11119,20 +11101,20 @@
           <w:tab w:val="right" w:pos="7920"/>
         </w:tabs>
         <w:rPr>
-          <w:ins w:id="112" w:author="Helga Mazyar" w:date="2015-06-02T14:15:00Z"/>
+          <w:ins w:id="36" w:author="Helga Mazyar" w:date="2015-06-02T14:15:00Z"/>
         </w:rPr>
       </w:pPr>
-      <w:ins w:id="113" w:author="Helga Mazyar" w:date="2015-06-02T14:15:00Z">
+      <w:ins w:id="37" w:author="Helga Mazyar" w:date="2015-06-02T14:15:00Z">
         <w:r>
           <w:t xml:space="preserve">Where </w:t>
         </w:r>
       </w:ins>
-      <w:ins w:id="114" w:author="Helga Mazyar" w:date="2015-06-02T14:18:00Z">
+      <w:ins w:id="38" w:author="Helga Mazyar" w:date="2015-06-02T14:18:00Z">
         <w:r>
           <w:t>S</w:t>
         </w:r>
       </w:ins>
-      <w:ins w:id="115" w:author="Helga Mazyar" w:date="2015-06-02T14:15:00Z">
+      <w:ins w:id="39" w:author="Helga Mazyar" w:date="2015-06-02T14:15:00Z">
         <w:r>
           <w:t xml:space="preserve"> is the control signal in visual coordinates and </w:t>
         </w:r>
@@ -11174,14 +11156,12 @@
           <w:t xml:space="preserve"> is the signal dependent noise constant (Van Beer </w:t>
         </w:r>
       </w:ins>
-      <w:ins w:id="116" w:author="Helga Mazyar" w:date="2015-06-02T14:19:00Z">
+      <w:ins w:id="40" w:author="Helga Mazyar" w:date="2015-06-02T14:19:00Z">
         <w:r>
           <w:t xml:space="preserve">et al </w:t>
         </w:r>
       </w:ins>
-      <w:bookmarkStart w:id="117" w:name="_GoBack"/>
-      <w:bookmarkEnd w:id="117"/>
-      <w:ins w:id="118" w:author="Helga Mazyar" w:date="2015-06-02T14:15:00Z">
+      <w:ins w:id="41" w:author="Helga Mazyar" w:date="2015-06-02T14:15:00Z">
         <w:r>
           <w:t xml:space="preserve">2007). </w:t>
         </w:r>
@@ -11230,6 +11210,7 @@
       <w:r>
         <w:t xml:space="preserve"> with the best expected acuity </w:t>
       </w:r>
+      <w:proofErr w:type="gramStart"/>
       <m:oMath>
         <m:r>
           <w:rPr>
@@ -11237,6 +11218,7 @@
           </w:rPr>
           <m:t>E[</m:t>
         </m:r>
+        <w:proofErr w:type="gramEnd"/>
         <m:sSub>
           <m:sSubPr>
             <m:ctrlPr>
@@ -11298,12 +11280,20 @@
       <w:r>
         <w:t xml:space="preserve">.  Let </w:t>
       </w:r>
+      <w:proofErr w:type="gramStart"/>
       <m:oMath>
         <m:r>
           <w:rPr>
             <w:rFonts w:ascii="Cambria Math" w:hAnsi="Cambria Math"/>
           </w:rPr>
-          <m:t>a(u)</m:t>
+          <m:t>a(</m:t>
+        </m:r>
+        <w:proofErr w:type="gramEnd"/>
+        <m:r>
+          <w:rPr>
+            <w:rFonts w:ascii="Cambria Math" w:hAnsi="Cambria Math"/>
+          </w:rPr>
+          <m:t>u)</m:t>
         </m:r>
       </m:oMath>
       <w:r>
@@ -12013,10 +12003,11 @@
       <w:r>
         <w:t xml:space="preserve"> is undefined. </w:t>
       </w:r>
-      <w:commentRangeStart w:id="119"/>
+      <w:commentRangeStart w:id="42"/>
       <w:r>
         <w:t xml:space="preserve">The posterior density can be computed by integrating (marginalizing) </w:t>
       </w:r>
+      <w:proofErr w:type="gramStart"/>
       <m:oMath>
         <m:r>
           <w:rPr>
@@ -12024,6 +12015,7 @@
           </w:rPr>
           <m:t>f(</m:t>
         </m:r>
+        <w:proofErr w:type="gramEnd"/>
         <m:sSub>
           <m:sSubPr>
             <m:ctrlPr>
@@ -12122,7 +12114,15 @@
         </m:r>
       </m:oMath>
       <w:r>
-        <w:t xml:space="preserve"> of (7) over a uniform distribution of </w:t>
+        <w:t xml:space="preserve"> of (7) over a uniform di</w:t>
+      </w:r>
+      <w:proofErr w:type="spellStart"/>
+      <w:r>
+        <w:t>stribution</w:t>
+      </w:r>
+      <w:proofErr w:type="spellEnd"/>
+      <w:r>
+        <w:t xml:space="preserve"> of </w:t>
       </w:r>
       <m:oMath>
         <m:sSub>
@@ -12161,12 +12161,12 @@
       <w:r>
         <w:t>being in the scotoma after the saccade</w:t>
       </w:r>
-      <w:commentRangeEnd w:id="119"/>
+      <w:commentRangeEnd w:id="42"/>
       <w:r>
         <w:rPr>
           <w:rStyle w:val="CommentReference"/>
         </w:rPr>
-        <w:commentReference w:id="119"/>
+        <w:commentReference w:id="42"/>
       </w:r>
       <w:r>
         <w:t>.</w:t>
@@ -12269,7 +12269,15 @@
         <w:t>In other words, we need a</w:t>
       </w:r>
       <w:r>
-        <w:t xml:space="preserve"> forgetful function which slows down the learning process. </w:t>
+        <w:t xml:space="preserve"> forgetful </w:t>
+      </w:r>
+      <w:proofErr w:type="gramStart"/>
+      <w:r>
+        <w:t>function which</w:t>
+      </w:r>
+      <w:proofErr w:type="gramEnd"/>
+      <w:r>
+        <w:t xml:space="preserve"> slows down the learning process. </w:t>
       </w:r>
     </w:p>
     <w:p>
@@ -12278,13 +12286,13 @@
           <w:tab w:val="right" w:pos="7920"/>
         </w:tabs>
         <w:rPr>
-          <w:rFonts w:ascii="Cambria Math" w:hAnsi="Cambria Math" w:hint="eastAsia"/>
+          <w:rFonts w:ascii="Cambria Math" w:hAnsi="Cambria Math"/>
         </w:rPr>
       </w:pPr>
       <w:r>
         <w:t xml:space="preserve">If we define precision </w:t>
       </w:r>
-      <w:commentRangeStart w:id="120"/>
+      <w:commentRangeStart w:id="43"/>
       <w:r>
         <w:t>(</w:t>
       </w:r>
@@ -12297,12 +12305,12 @@
       <w:r>
         <w:t xml:space="preserve">) </w:t>
       </w:r>
-      <w:commentRangeEnd w:id="120"/>
+      <w:commentRangeEnd w:id="43"/>
       <w:r>
         <w:rPr>
           <w:rStyle w:val="CommentReference"/>
         </w:rPr>
-        <w:commentReference w:id="120"/>
+        <w:commentReference w:id="43"/>
       </w:r>
       <w:r>
         <w:t>as 1/</w:t>
@@ -12323,9 +12331,6 @@
     <w:p>
       <w:pPr>
         <w:pStyle w:val="MTDisplayEquation"/>
-        <w:rPr>
-          <w:rFonts w:hint="eastAsia"/>
-        </w:rPr>
       </w:pPr>
       <w:r>
         <w:tab/>
@@ -12354,7 +12359,7 @@
             <v:path o:extrusionok="f" gradientshapeok="t" o:connecttype="rect"/>
             <o:lock v:ext="edit" aspectratio="t"/>
           </v:shapetype>
-          <v:shape id="_x0000_i1025" type="#_x0000_t75" style="width:108.95pt;height:26.9pt">
+          <v:shape id="_x0000_i1025" type="#_x0000_t75" style="width:108.65pt;height:26.85pt">
             <v:imagedata r:id="rId6" o:title=""/>
           </v:shape>
         </w:pict>
@@ -12379,7 +12384,7 @@
           <w:tab w:val="right" w:pos="7920"/>
         </w:tabs>
         <w:rPr>
-          <w:rFonts w:ascii="Cambria Math" w:hAnsi="Cambria Math" w:hint="eastAsia"/>
+          <w:rFonts w:ascii="Cambria Math" w:hAnsi="Cambria Math"/>
         </w:rPr>
       </w:pPr>
       <w:r>
@@ -12398,7 +12403,21 @@
         <w:rPr>
           <w:rFonts w:ascii="Cambria Math" w:hAnsi="Cambria Math"/>
         </w:rPr>
-        <w:t xml:space="preserve"> means there is no forgetting and a small τ means</w:t>
+        <w:t xml:space="preserve"> means there </w:t>
+      </w:r>
+      <w:proofErr w:type="gramStart"/>
+      <w:r>
+        <w:rPr>
+          <w:rFonts w:ascii="Cambria Math" w:hAnsi="Cambria Math"/>
+        </w:rPr>
+        <w:t>is</w:t>
+      </w:r>
+      <w:proofErr w:type="gramEnd"/>
+      <w:r>
+        <w:rPr>
+          <w:rFonts w:ascii="Cambria Math" w:hAnsi="Cambria Math"/>
+        </w:rPr>
+        <w:t xml:space="preserve"> no forgetting and a small τ means</w:t>
       </w:r>
       <w:r>
         <w:rPr>
@@ -12449,7 +12468,7 @@
           <w:tab w:val="right" w:pos="7920"/>
         </w:tabs>
         <w:rPr>
-          <w:rFonts w:ascii="Cambria Math" w:hAnsi="Cambria Math" w:hint="eastAsia"/>
+          <w:rFonts w:ascii="Cambria Math" w:hAnsi="Cambria Math"/>
         </w:rPr>
       </w:pPr>
     </w:p>
@@ -12483,6 +12502,7 @@
         </w:rPr>
         <w:t xml:space="preserve">lues of the prior probabilities by </w:t>
       </w:r>
+      <w:proofErr w:type="gramStart"/>
       <w:r>
         <w:rPr>
           <w:rFonts w:ascii="Cambria Math" w:hAnsi="Cambria Math"/>
@@ -12505,7 +12525,14 @@
         <w:rPr>
           <w:rFonts w:ascii="Cambria Math" w:hAnsi="Cambria Math"/>
         </w:rPr>
-        <w:t xml:space="preserve">κ as </w:t>
+        <w:t>κ</w:t>
+      </w:r>
+      <w:proofErr w:type="gramEnd"/>
+      <w:r>
+        <w:rPr>
+          <w:rFonts w:ascii="Cambria Math" w:hAnsi="Cambria Math"/>
+        </w:rPr>
+        <w:t xml:space="preserve"> as </w:t>
       </w:r>
       <m:oMath>
         <m:sSub>
@@ -12552,8 +12579,8 @@
 </file>
 
 <file path=word/comments.xml><?xml version="1.0" encoding="utf-8"?>
-<w:comments xmlns:wpc="http://schemas.microsoft.com/office/word/2010/wordprocessingCanvas" xmlns:mc="http://schemas.openxmlformats.org/markup-compatibility/2006" xmlns:o="urn:schemas-microsoft-com:office:office" xmlns:r="http://schemas.openxmlformats.org/officeDocument/2006/relationships" xmlns:m="http://schemas.openxmlformats.org/officeDocument/2006/math" xmlns:v="urn:schemas-microsoft-com:vml" xmlns:wp14="http://schemas.microsoft.com/office/word/2010/wordprocessingDrawing" xmlns:wp="http://schemas.openxmlformats.org/drawingml/2006/wordprocessingDrawing" xmlns:w10="urn:schemas-microsoft-com:office:word" xmlns:w="http://schemas.openxmlformats.org/wordprocessingml/2006/main" xmlns:w14="http://schemas.microsoft.com/office/word/2010/wordml" xmlns:w15="http://schemas.microsoft.com/office/word/2012/wordml" xmlns:wpg="http://schemas.microsoft.com/office/word/2010/wordprocessingGroup" xmlns:wpi="http://schemas.microsoft.com/office/word/2010/wordprocessingInk" xmlns:wne="http://schemas.microsoft.com/office/word/2006/wordml" xmlns:wps="http://schemas.microsoft.com/office/word/2010/wordprocessingShape" mc:Ignorable="w14 w15 wp14">
-  <w:comment w:id="119" w:author="Bosco Tjan" w:date="2015-04-07T07:51:00Z" w:initials="BT">
+<w:comments xmlns:wpc="http://schemas.microsoft.com/office/word/2010/wordprocessingCanvas" xmlns:mo="http://schemas.microsoft.com/office/mac/office/2008/main" xmlns:mc="http://schemas.openxmlformats.org/markup-compatibility/2006" xmlns:mv="urn:schemas-microsoft-com:mac:vml" xmlns:o="urn:schemas-microsoft-com:office:office" xmlns:r="http://schemas.openxmlformats.org/officeDocument/2006/relationships" xmlns:m="http://schemas.openxmlformats.org/officeDocument/2006/math" xmlns:v="urn:schemas-microsoft-com:vml" xmlns:wp14="http://schemas.microsoft.com/office/word/2010/wordprocessingDrawing" xmlns:wp="http://schemas.openxmlformats.org/drawingml/2006/wordprocessingDrawing" xmlns:w10="urn:schemas-microsoft-com:office:word" xmlns:w="http://schemas.openxmlformats.org/wordprocessingml/2006/main" xmlns:w14="http://schemas.microsoft.com/office/word/2010/wordml" xmlns:wpg="http://schemas.microsoft.com/office/word/2010/wordprocessingGroup" xmlns:wpi="http://schemas.microsoft.com/office/word/2010/wordprocessingInk" xmlns:wne="http://schemas.microsoft.com/office/word/2006/wordml" xmlns:wps="http://schemas.microsoft.com/office/word/2010/wordprocessingShape" mc:Ignorable="w14 wp14">
+  <w:comment w:id="42" w:author="Bosco Tjan" w:date="2015-04-07T07:51:00Z" w:initials="BT">
     <w:p>
       <w:pPr>
         <w:pStyle w:val="CommentText"/>
@@ -12569,7 +12596,7 @@
       </w:r>
     </w:p>
   </w:comment>
-  <w:comment w:id="120" w:author="Bosco Tjan" w:date="2015-04-07T07:58:00Z" w:initials="BT">
+  <w:comment w:id="43" w:author="Bosco Tjan" w:date="2015-04-07T07:58:00Z" w:initials="BT">
     <w:p>
       <w:pPr>
         <w:pStyle w:val="CommentText"/>
@@ -12604,7 +12631,7 @@
 </file>
 
 <file path=word/styles.xml><?xml version="1.0" encoding="utf-8"?>
-<w:styles xmlns:mc="http://schemas.openxmlformats.org/markup-compatibility/2006" xmlns:r="http://schemas.openxmlformats.org/officeDocument/2006/relationships" xmlns:w="http://schemas.openxmlformats.org/wordprocessingml/2006/main" xmlns:w14="http://schemas.microsoft.com/office/word/2010/wordml" xmlns:w15="http://schemas.microsoft.com/office/word/2012/wordml" mc:Ignorable="w14 w15">
+<w:styles xmlns:mc="http://schemas.openxmlformats.org/markup-compatibility/2006" xmlns:r="http://schemas.openxmlformats.org/officeDocument/2006/relationships" xmlns:w="http://schemas.openxmlformats.org/wordprocessingml/2006/main" xmlns:w14="http://schemas.microsoft.com/office/word/2010/wordml" mc:Ignorable="w14">
   <w:docDefaults>
     <w:rPrDefault>
       <w:rPr>
@@ -12620,369 +12647,489 @@
       </w:pPr>
     </w:pPrDefault>
   </w:docDefaults>
-  <w:latentStyles w:defLockedState="0" w:defUIPriority="99" w:defSemiHidden="0" w:defUnhideWhenUsed="0" w:defQFormat="0" w:count="371">
-    <w:lsdException w:name="Normal" w:uiPriority="0" w:qFormat="1"/>
-    <w:lsdException w:name="heading 1" w:uiPriority="9" w:qFormat="1"/>
-    <w:lsdException w:name="heading 2" w:semiHidden="1" w:uiPriority="9" w:unhideWhenUsed="1" w:qFormat="1"/>
-    <w:lsdException w:name="heading 3" w:semiHidden="1" w:uiPriority="9" w:unhideWhenUsed="1" w:qFormat="1"/>
-    <w:lsdException w:name="heading 4" w:semiHidden="1" w:uiPriority="9" w:unhideWhenUsed="1" w:qFormat="1"/>
-    <w:lsdException w:name="heading 5" w:semiHidden="1" w:uiPriority="9" w:unhideWhenUsed="1" w:qFormat="1"/>
-    <w:lsdException w:name="heading 6" w:semiHidden="1" w:uiPriority="9" w:unhideWhenUsed="1" w:qFormat="1"/>
-    <w:lsdException w:name="heading 7" w:semiHidden="1" w:uiPriority="9" w:unhideWhenUsed="1" w:qFormat="1"/>
-    <w:lsdException w:name="heading 8" w:semiHidden="1" w:uiPriority="9" w:unhideWhenUsed="1" w:qFormat="1"/>
-    <w:lsdException w:name="heading 9" w:semiHidden="1" w:uiPriority="9" w:unhideWhenUsed="1" w:qFormat="1"/>
-    <w:lsdException w:name="index 1" w:semiHidden="1" w:unhideWhenUsed="1"/>
-    <w:lsdException w:name="index 2" w:semiHidden="1" w:unhideWhenUsed="1"/>
-    <w:lsdException w:name="index 3" w:semiHidden="1" w:unhideWhenUsed="1"/>
-    <w:lsdException w:name="index 4" w:semiHidden="1" w:unhideWhenUsed="1"/>
-    <w:lsdException w:name="index 5" w:semiHidden="1" w:unhideWhenUsed="1"/>
-    <w:lsdException w:name="index 6" w:semiHidden="1" w:unhideWhenUsed="1"/>
-    <w:lsdException w:name="index 7" w:semiHidden="1" w:unhideWhenUsed="1"/>
-    <w:lsdException w:name="index 8" w:semiHidden="1" w:unhideWhenUsed="1"/>
-    <w:lsdException w:name="index 9" w:semiHidden="1" w:unhideWhenUsed="1"/>
-    <w:lsdException w:name="toc 1" w:semiHidden="1" w:uiPriority="39" w:unhideWhenUsed="1"/>
-    <w:lsdException w:name="toc 2" w:semiHidden="1" w:uiPriority="39" w:unhideWhenUsed="1"/>
-    <w:lsdException w:name="toc 3" w:semiHidden="1" w:uiPriority="39" w:unhideWhenUsed="1"/>
-    <w:lsdException w:name="toc 4" w:semiHidden="1" w:uiPriority="39" w:unhideWhenUsed="1"/>
-    <w:lsdException w:name="toc 5" w:semiHidden="1" w:uiPriority="39" w:unhideWhenUsed="1"/>
-    <w:lsdException w:name="toc 6" w:semiHidden="1" w:uiPriority="39" w:unhideWhenUsed="1"/>
-    <w:lsdException w:name="toc 7" w:semiHidden="1" w:uiPriority="39" w:unhideWhenUsed="1"/>
-    <w:lsdException w:name="toc 8" w:semiHidden="1" w:uiPriority="39" w:unhideWhenUsed="1"/>
-    <w:lsdException w:name="toc 9" w:semiHidden="1" w:uiPriority="39" w:unhideWhenUsed="1"/>
-    <w:lsdException w:name="Normal Indent" w:semiHidden="1" w:unhideWhenUsed="1"/>
-    <w:lsdException w:name="footnote text" w:semiHidden="1" w:unhideWhenUsed="1"/>
-    <w:lsdException w:name="annotation text" w:semiHidden="1" w:unhideWhenUsed="1"/>
-    <w:lsdException w:name="header" w:semiHidden="1" w:unhideWhenUsed="1"/>
-    <w:lsdException w:name="footer" w:semiHidden="1" w:unhideWhenUsed="1"/>
-    <w:lsdException w:name="index heading" w:semiHidden="1" w:unhideWhenUsed="1"/>
-    <w:lsdException w:name="caption" w:semiHidden="1" w:uiPriority="35" w:unhideWhenUsed="1" w:qFormat="1"/>
-    <w:lsdException w:name="table of figures" w:semiHidden="1" w:unhideWhenUsed="1"/>
-    <w:lsdException w:name="envelope address" w:semiHidden="1" w:unhideWhenUsed="1"/>
-    <w:lsdException w:name="envelope return" w:semiHidden="1" w:unhideWhenUsed="1"/>
-    <w:lsdException w:name="footnote reference" w:semiHidden="1" w:unhideWhenUsed="1"/>
-    <w:lsdException w:name="annotation reference" w:semiHidden="1" w:unhideWhenUsed="1"/>
-    <w:lsdException w:name="line number" w:semiHidden="1" w:unhideWhenUsed="1"/>
-    <w:lsdException w:name="page number" w:semiHidden="1" w:unhideWhenUsed="1"/>
-    <w:lsdException w:name="endnote reference" w:semiHidden="1" w:unhideWhenUsed="1"/>
-    <w:lsdException w:name="endnote text" w:semiHidden="1" w:unhideWhenUsed="1"/>
-    <w:lsdException w:name="table of authorities" w:semiHidden="1" w:unhideWhenUsed="1"/>
-    <w:lsdException w:name="macro" w:semiHidden="1" w:unhideWhenUsed="1"/>
-    <w:lsdException w:name="toa heading" w:semiHidden="1" w:unhideWhenUsed="1"/>
-    <w:lsdException w:name="List" w:semiHidden="1" w:unhideWhenUsed="1"/>
-    <w:lsdException w:name="List Bullet" w:semiHidden="1" w:unhideWhenUsed="1"/>
-    <w:lsdException w:name="List Number" w:semiHidden="1" w:unhideWhenUsed="1"/>
-    <w:lsdException w:name="List 2" w:semiHidden="1" w:unhideWhenUsed="1"/>
-    <w:lsdException w:name="List 3" w:semiHidden="1" w:unhideWhenUsed="1"/>
-    <w:lsdException w:name="List 4" w:semiHidden="1" w:unhideWhenUsed="1"/>
-    <w:lsdException w:name="List 5" w:semiHidden="1" w:unhideWhenUsed="1"/>
-    <w:lsdException w:name="List Bullet 2" w:semiHidden="1" w:unhideWhenUsed="1"/>
-    <w:lsdException w:name="List Bullet 3" w:semiHidden="1" w:unhideWhenUsed="1"/>
-    <w:lsdException w:name="List Bullet 4" w:semiHidden="1" w:unhideWhenUsed="1"/>
-    <w:lsdException w:name="List Bullet 5" w:semiHidden="1" w:unhideWhenUsed="1"/>
-    <w:lsdException w:name="List Number 2" w:semiHidden="1" w:unhideWhenUsed="1"/>
-    <w:lsdException w:name="List Number 3" w:semiHidden="1" w:unhideWhenUsed="1"/>
-    <w:lsdException w:name="List Number 4" w:semiHidden="1" w:unhideWhenUsed="1"/>
-    <w:lsdException w:name="List Number 5" w:semiHidden="1" w:unhideWhenUsed="1"/>
-    <w:lsdException w:name="Title" w:uiPriority="10" w:qFormat="1"/>
-    <w:lsdException w:name="Closing" w:semiHidden="1" w:unhideWhenUsed="1"/>
-    <w:lsdException w:name="Signature" w:semiHidden="1" w:unhideWhenUsed="1"/>
-    <w:lsdException w:name="Default Paragraph Font" w:semiHidden="1" w:uiPriority="1" w:unhideWhenUsed="1"/>
-    <w:lsdException w:name="Body Text" w:semiHidden="1" w:unhideWhenUsed="1"/>
-    <w:lsdException w:name="Body Text Indent" w:semiHidden="1" w:unhideWhenUsed="1"/>
-    <w:lsdException w:name="List Continue" w:semiHidden="1" w:unhideWhenUsed="1"/>
-    <w:lsdException w:name="List Continue 2" w:semiHidden="1" w:unhideWhenUsed="1"/>
-    <w:lsdException w:name="List Continue 3" w:semiHidden="1" w:unhideWhenUsed="1"/>
-    <w:lsdException w:name="List Continue 4" w:semiHidden="1" w:unhideWhenUsed="1"/>
-    <w:lsdException w:name="List Continue 5" w:semiHidden="1" w:unhideWhenUsed="1"/>
-    <w:lsdException w:name="Message Header" w:semiHidden="1" w:unhideWhenUsed="1"/>
-    <w:lsdException w:name="Subtitle" w:uiPriority="11" w:qFormat="1"/>
-    <w:lsdException w:name="Salutation" w:semiHidden="1" w:unhideWhenUsed="1"/>
-    <w:lsdException w:name="Date" w:semiHidden="1" w:unhideWhenUsed="1"/>
-    <w:lsdException w:name="Body Text First Indent" w:semiHidden="1" w:unhideWhenUsed="1"/>
-    <w:lsdException w:name="Body Text First Indent 2" w:semiHidden="1" w:unhideWhenUsed="1"/>
-    <w:lsdException w:name="Note Heading" w:semiHidden="1" w:unhideWhenUsed="1"/>
-    <w:lsdException w:name="Body Text 2" w:semiHidden="1" w:unhideWhenUsed="1"/>
-    <w:lsdException w:name="Body Text 3" w:semiHidden="1" w:unhideWhenUsed="1"/>
-    <w:lsdException w:name="Body Text Indent 2" w:semiHidden="1" w:unhideWhenUsed="1"/>
-    <w:lsdException w:name="Body Text Indent 3" w:semiHidden="1" w:unhideWhenUsed="1"/>
-    <w:lsdException w:name="Block Text" w:semiHidden="1" w:unhideWhenUsed="1"/>
-    <w:lsdException w:name="Hyperlink" w:semiHidden="1" w:unhideWhenUsed="1"/>
-    <w:lsdException w:name="FollowedHyperlink" w:semiHidden="1" w:unhideWhenUsed="1"/>
-    <w:lsdException w:name="Strong" w:uiPriority="22" w:qFormat="1"/>
-    <w:lsdException w:name="Emphasis" w:uiPriority="20" w:qFormat="1"/>
-    <w:lsdException w:name="Document Map" w:semiHidden="1" w:unhideWhenUsed="1"/>
-    <w:lsdException w:name="Plain Text" w:semiHidden="1" w:unhideWhenUsed="1"/>
-    <w:lsdException w:name="E-mail Signature" w:semiHidden="1" w:unhideWhenUsed="1"/>
-    <w:lsdException w:name="HTML Top of Form" w:semiHidden="1" w:unhideWhenUsed="1"/>
-    <w:lsdException w:name="HTML Bottom of Form" w:semiHidden="1" w:unhideWhenUsed="1"/>
-    <w:lsdException w:name="Normal (Web)" w:semiHidden="1" w:unhideWhenUsed="1"/>
-    <w:lsdException w:name="HTML Acronym" w:semiHidden="1" w:unhideWhenUsed="1"/>
-    <w:lsdException w:name="HTML Address" w:semiHidden="1" w:unhideWhenUsed="1"/>
-    <w:lsdException w:name="HTML Cite" w:semiHidden="1" w:unhideWhenUsed="1"/>
-    <w:lsdException w:name="HTML Code" w:semiHidden="1" w:unhideWhenUsed="1"/>
-    <w:lsdException w:name="HTML Definition" w:semiHidden="1" w:unhideWhenUsed="1"/>
-    <w:lsdException w:name="HTML Keyboard" w:semiHidden="1" w:unhideWhenUsed="1"/>
-    <w:lsdException w:name="HTML Preformatted" w:semiHidden="1" w:unhideWhenUsed="1"/>
-    <w:lsdException w:name="HTML Sample" w:semiHidden="1" w:unhideWhenUsed="1"/>
-    <w:lsdException w:name="HTML Typewriter" w:semiHidden="1" w:unhideWhenUsed="1"/>
-    <w:lsdException w:name="HTML Variable" w:semiHidden="1" w:unhideWhenUsed="1"/>
-    <w:lsdException w:name="Normal Table" w:semiHidden="1" w:unhideWhenUsed="1"/>
-    <w:lsdException w:name="annotation subject" w:semiHidden="1" w:unhideWhenUsed="1"/>
-    <w:lsdException w:name="No List" w:semiHidden="1" w:unhideWhenUsed="1"/>
-    <w:lsdException w:name="Outline List 1" w:semiHidden="1" w:unhideWhenUsed="1"/>
-    <w:lsdException w:name="Outline List 2" w:semiHidden="1" w:unhideWhenUsed="1"/>
-    <w:lsdException w:name="Outline List 3" w:semiHidden="1" w:unhideWhenUsed="1"/>
-    <w:lsdException w:name="Table Simple 1" w:semiHidden="1" w:unhideWhenUsed="1"/>
-    <w:lsdException w:name="Table Simple 2" w:semiHidden="1" w:unhideWhenUsed="1"/>
-    <w:lsdException w:name="Table Simple 3" w:semiHidden="1" w:unhideWhenUsed="1"/>
-    <w:lsdException w:name="Table Classic 1" w:semiHidden="1" w:unhideWhenUsed="1"/>
-    <w:lsdException w:name="Table Classic 2" w:semiHidden="1" w:unhideWhenUsed="1"/>
-    <w:lsdException w:name="Table Classic 3" w:semiHidden="1" w:unhideWhenUsed="1"/>
-    <w:lsdException w:name="Table Classic 4" w:semiHidden="1" w:unhideWhenUsed="1"/>
-    <w:lsdException w:name="Table Colorful 1" w:semiHidden="1" w:unhideWhenUsed="1"/>
-    <w:lsdException w:name="Table Colorful 2" w:semiHidden="1" w:unhideWhenUsed="1"/>
-    <w:lsdException w:name="Table Colorful 3" w:semiHidden="1" w:unhideWhenUsed="1"/>
-    <w:lsdException w:name="Table Columns 1" w:semiHidden="1" w:unhideWhenUsed="1"/>
-    <w:lsdException w:name="Table Columns 2" w:semiHidden="1" w:unhideWhenUsed="1"/>
-    <w:lsdException w:name="Table Columns 3" w:semiHidden="1" w:unhideWhenUsed="1"/>
-    <w:lsdException w:name="Table Columns 4" w:semiHidden="1" w:unhideWhenUsed="1"/>
-    <w:lsdException w:name="Table Columns 5" w:semiHidden="1" w:unhideWhenUsed="1"/>
-    <w:lsdException w:name="Table Grid 1" w:semiHidden="1" w:unhideWhenUsed="1"/>
-    <w:lsdException w:name="Table Grid 2" w:semiHidden="1" w:unhideWhenUsed="1"/>
-    <w:lsdException w:name="Table Grid 3" w:semiHidden="1" w:unhideWhenUsed="1"/>
-    <w:lsdException w:name="Table Grid 4" w:semiHidden="1" w:unhideWhenUsed="1"/>
-    <w:lsdException w:name="Table Grid 5" w:semiHidden="1" w:unhideWhenUsed="1"/>
-    <w:lsdException w:name="Table Grid 6" w:semiHidden="1" w:unhideWhenUsed="1"/>
-    <w:lsdException w:name="Table Grid 7" w:semiHidden="1" w:unhideWhenUsed="1"/>
-    <w:lsdException w:name="Table Grid 8" w:semiHidden="1" w:unhideWhenUsed="1"/>
-    <w:lsdException w:name="Table List 1" w:semiHidden="1" w:unhideWhenUsed="1"/>
-    <w:lsdException w:name="Table List 2" w:semiHidden="1" w:unhideWhenUsed="1"/>
-    <w:lsdException w:name="Table List 3" w:semiHidden="1" w:unhideWhenUsed="1"/>
-    <w:lsdException w:name="Table List 4" w:semiHidden="1" w:unhideWhenUsed="1"/>
-    <w:lsdException w:name="Table List 5" w:semiHidden="1" w:unhideWhenUsed="1"/>
-    <w:lsdException w:name="Table List 6" w:semiHidden="1" w:unhideWhenUsed="1"/>
-    <w:lsdException w:name="Table List 7" w:semiHidden="1" w:unhideWhenUsed="1"/>
-    <w:lsdException w:name="Table List 8" w:semiHidden="1" w:unhideWhenUsed="1"/>
-    <w:lsdException w:name="Table 3D effects 1" w:semiHidden="1" w:unhideWhenUsed="1"/>
-    <w:lsdException w:name="Table 3D effects 2" w:semiHidden="1" w:unhideWhenUsed="1"/>
-    <w:lsdException w:name="Table 3D effects 3" w:semiHidden="1" w:unhideWhenUsed="1"/>
-    <w:lsdException w:name="Table Contemporary" w:semiHidden="1" w:unhideWhenUsed="1"/>
-    <w:lsdException w:name="Table Elegant" w:semiHidden="1" w:unhideWhenUsed="1"/>
-    <w:lsdException w:name="Table Professional" w:semiHidden="1" w:unhideWhenUsed="1"/>
-    <w:lsdException w:name="Table Subtle 1" w:semiHidden="1" w:unhideWhenUsed="1"/>
-    <w:lsdException w:name="Table Subtle 2" w:semiHidden="1" w:unhideWhenUsed="1"/>
-    <w:lsdException w:name="Table Web 1" w:semiHidden="1" w:unhideWhenUsed="1"/>
-    <w:lsdException w:name="Table Web 2" w:semiHidden="1" w:unhideWhenUsed="1"/>
-    <w:lsdException w:name="Table Web 3" w:semiHidden="1" w:unhideWhenUsed="1"/>
-    <w:lsdException w:name="Balloon Text" w:semiHidden="1" w:unhideWhenUsed="1"/>
-    <w:lsdException w:name="Table Grid" w:uiPriority="59"/>
-    <w:lsdException w:name="Table Theme" w:semiHidden="1" w:unhideWhenUsed="1"/>
-    <w:lsdException w:name="Placeholder Text" w:semiHidden="1"/>
-    <w:lsdException w:name="No Spacing" w:uiPriority="1" w:qFormat="1"/>
-    <w:lsdException w:name="Light Shading" w:uiPriority="60"/>
-    <w:lsdException w:name="Light List" w:uiPriority="61"/>
-    <w:lsdException w:name="Light Grid" w:uiPriority="62"/>
-    <w:lsdException w:name="Medium Shading 1" w:uiPriority="63"/>
-    <w:lsdException w:name="Medium Shading 2" w:uiPriority="64"/>
-    <w:lsdException w:name="Medium List 1" w:uiPriority="65"/>
-    <w:lsdException w:name="Medium List 2" w:uiPriority="66"/>
-    <w:lsdException w:name="Medium Grid 1" w:uiPriority="67"/>
-    <w:lsdException w:name="Medium Grid 2" w:uiPriority="68"/>
-    <w:lsdException w:name="Medium Grid 3" w:uiPriority="69"/>
-    <w:lsdException w:name="Dark List" w:uiPriority="70"/>
-    <w:lsdException w:name="Colorful Shading" w:uiPriority="71"/>
-    <w:lsdException w:name="Colorful List" w:uiPriority="72"/>
-    <w:lsdException w:name="Colorful Grid" w:uiPriority="73"/>
-    <w:lsdException w:name="Light Shading Accent 1" w:uiPriority="60"/>
-    <w:lsdException w:name="Light List Accent 1" w:uiPriority="61"/>
-    <w:lsdException w:name="Light Grid Accent 1" w:uiPriority="62"/>
-    <w:lsdException w:name="Medium Shading 1 Accent 1" w:uiPriority="63"/>
-    <w:lsdException w:name="Medium Shading 2 Accent 1" w:uiPriority="64"/>
-    <w:lsdException w:name="Medium List 1 Accent 1" w:uiPriority="65"/>
-    <w:lsdException w:name="Revision" w:semiHidden="1"/>
-    <w:lsdException w:name="List Paragraph" w:uiPriority="34" w:qFormat="1"/>
-    <w:lsdException w:name="Quote" w:uiPriority="29" w:qFormat="1"/>
-    <w:lsdException w:name="Intense Quote" w:uiPriority="30" w:qFormat="1"/>
-    <w:lsdException w:name="Medium List 2 Accent 1" w:uiPriority="66"/>
-    <w:lsdException w:name="Medium Grid 1 Accent 1" w:uiPriority="67"/>
-    <w:lsdException w:name="Medium Grid 2 Accent 1" w:uiPriority="68"/>
-    <w:lsdException w:name="Medium Grid 3 Accent 1" w:uiPriority="69"/>
-    <w:lsdException w:name="Dark List Accent 1" w:uiPriority="70"/>
-    <w:lsdException w:name="Colorful Shading Accent 1" w:uiPriority="71"/>
-    <w:lsdException w:name="Colorful List Accent 1" w:uiPriority="72"/>
-    <w:lsdException w:name="Colorful Grid Accent 1" w:uiPriority="73"/>
-    <w:lsdException w:name="Light Shading Accent 2" w:uiPriority="60"/>
-    <w:lsdException w:name="Light List Accent 2" w:uiPriority="61"/>
-    <w:lsdException w:name="Light Grid Accent 2" w:uiPriority="62"/>
-    <w:lsdException w:name="Medium Shading 1 Accent 2" w:uiPriority="63"/>
-    <w:lsdException w:name="Medium Shading 2 Accent 2" w:uiPriority="64"/>
-    <w:lsdException w:name="Medium List 1 Accent 2" w:uiPriority="65"/>
-    <w:lsdException w:name="Medium List 2 Accent 2" w:uiPriority="66"/>
-    <w:lsdException w:name="Medium Grid 1 Accent 2" w:uiPriority="67"/>
-    <w:lsdException w:name="Medium Grid 2 Accent 2" w:uiPriority="68"/>
-    <w:lsdException w:name="Medium Grid 3 Accent 2" w:uiPriority="69"/>
-    <w:lsdException w:name="Dark List Accent 2" w:uiPriority="70"/>
-    <w:lsdException w:name="Colorful Shading Accent 2" w:uiPriority="71"/>
-    <w:lsdException w:name="Colorful List Accent 2" w:uiPriority="72"/>
-    <w:lsdException w:name="Colorful Grid Accent 2" w:uiPriority="73"/>
-    <w:lsdException w:name="Light Shading Accent 3" w:uiPriority="60"/>
-    <w:lsdException w:name="Light List Accent 3" w:uiPriority="61"/>
-    <w:lsdException w:name="Light Grid Accent 3" w:uiPriority="62"/>
-    <w:lsdException w:name="Medium Shading 1 Accent 3" w:uiPriority="63"/>
-    <w:lsdException w:name="Medium Shading 2 Accent 3" w:uiPriority="64"/>
-    <w:lsdException w:name="Medium List 1 Accent 3" w:uiPriority="65"/>
-    <w:lsdException w:name="Medium List 2 Accent 3" w:uiPriority="66"/>
-    <w:lsdException w:name="Medium Grid 1 Accent 3" w:uiPriority="67"/>
-    <w:lsdException w:name="Medium Grid 2 Accent 3" w:uiPriority="68"/>
-    <w:lsdException w:name="Medium Grid 3 Accent 3" w:uiPriority="69"/>
-    <w:lsdException w:name="Dark List Accent 3" w:uiPriority="70"/>
-    <w:lsdException w:name="Colorful Shading Accent 3" w:uiPriority="71"/>
-    <w:lsdException w:name="Colorful List Accent 3" w:uiPriority="72"/>
-    <w:lsdException w:name="Colorful Grid Accent 3" w:uiPriority="73"/>
-    <w:lsdException w:name="Light Shading Accent 4" w:uiPriority="60"/>
-    <w:lsdException w:name="Light List Accent 4" w:uiPriority="61"/>
-    <w:lsdException w:name="Light Grid Accent 4" w:uiPriority="62"/>
-    <w:lsdException w:name="Medium Shading 1 Accent 4" w:uiPriority="63"/>
-    <w:lsdException w:name="Medium Shading 2 Accent 4" w:uiPriority="64"/>
-    <w:lsdException w:name="Medium List 1 Accent 4" w:uiPriority="65"/>
-    <w:lsdException w:name="Medium List 2 Accent 4" w:uiPriority="66"/>
-    <w:lsdException w:name="Medium Grid 1 Accent 4" w:uiPriority="67"/>
-    <w:lsdException w:name="Medium Grid 2 Accent 4" w:uiPriority="68"/>
-    <w:lsdException w:name="Medium Grid 3 Accent 4" w:uiPriority="69"/>
-    <w:lsdException w:name="Dark List Accent 4" w:uiPriority="70"/>
-    <w:lsdException w:name="Colorful Shading Accent 4" w:uiPriority="71"/>
-    <w:lsdException w:name="Colorful List Accent 4" w:uiPriority="72"/>
-    <w:lsdException w:name="Colorful Grid Accent 4" w:uiPriority="73"/>
-    <w:lsdException w:name="Light Shading Accent 5" w:uiPriority="60"/>
-    <w:lsdException w:name="Light List Accent 5" w:uiPriority="61"/>
-    <w:lsdException w:name="Light Grid Accent 5" w:uiPriority="62"/>
-    <w:lsdException w:name="Medium Shading 1 Accent 5" w:uiPriority="63"/>
-    <w:lsdException w:name="Medium Shading 2 Accent 5" w:uiPriority="64"/>
-    <w:lsdException w:name="Medium List 1 Accent 5" w:uiPriority="65"/>
-    <w:lsdException w:name="Medium List 2 Accent 5" w:uiPriority="66"/>
-    <w:lsdException w:name="Medium Grid 1 Accent 5" w:uiPriority="67"/>
-    <w:lsdException w:name="Medium Grid 2 Accent 5" w:uiPriority="68"/>
-    <w:lsdException w:name="Medium Grid 3 Accent 5" w:uiPriority="69"/>
-    <w:lsdException w:name="Dark List Accent 5" w:uiPriority="70"/>
-    <w:lsdException w:name="Colorful Shading Accent 5" w:uiPriority="71"/>
-    <w:lsdException w:name="Colorful List Accent 5" w:uiPriority="72"/>
-    <w:lsdException w:name="Colorful Grid Accent 5" w:uiPriority="73"/>
-    <w:lsdException w:name="Light Shading Accent 6" w:uiPriority="60"/>
-    <w:lsdException w:name="Light List Accent 6" w:uiPriority="61"/>
-    <w:lsdException w:name="Light Grid Accent 6" w:uiPriority="62"/>
-    <w:lsdException w:name="Medium Shading 1 Accent 6" w:uiPriority="63"/>
-    <w:lsdException w:name="Medium Shading 2 Accent 6" w:uiPriority="64"/>
-    <w:lsdException w:name="Medium List 1 Accent 6" w:uiPriority="65"/>
-    <w:lsdException w:name="Medium List 2 Accent 6" w:uiPriority="66"/>
-    <w:lsdException w:name="Medium Grid 1 Accent 6" w:uiPriority="67"/>
-    <w:lsdException w:name="Medium Grid 2 Accent 6" w:uiPriority="68"/>
-    <w:lsdException w:name="Medium Grid 3 Accent 6" w:uiPriority="69"/>
-    <w:lsdException w:name="Dark List Accent 6" w:uiPriority="70"/>
-    <w:lsdException w:name="Colorful Shading Accent 6" w:uiPriority="71"/>
-    <w:lsdException w:name="Colorful List Accent 6" w:uiPriority="72"/>
-    <w:lsdException w:name="Colorful Grid Accent 6" w:uiPriority="73"/>
-    <w:lsdException w:name="Subtle Emphasis" w:uiPriority="19" w:qFormat="1"/>
-    <w:lsdException w:name="Intense Emphasis" w:uiPriority="21" w:qFormat="1"/>
-    <w:lsdException w:name="Subtle Reference" w:uiPriority="31" w:qFormat="1"/>
-    <w:lsdException w:name="Intense Reference" w:uiPriority="32" w:qFormat="1"/>
-    <w:lsdException w:name="Book Title" w:uiPriority="33" w:qFormat="1"/>
-    <w:lsdException w:name="Bibliography" w:semiHidden="1" w:uiPriority="37" w:unhideWhenUsed="1"/>
-    <w:lsdException w:name="TOC Heading" w:semiHidden="1" w:uiPriority="39" w:unhideWhenUsed="1" w:qFormat="1"/>
-    <w:lsdException w:name="Grid Table 4" w:uiPriority="49"/>
-    <w:lsdException w:name="Grid Table 5 Dark" w:uiPriority="50"/>
-    <w:lsdException w:name="Grid Table 6 Colorful" w:uiPriority="51"/>
-    <w:lsdException w:name="Grid Table 7 Colorful" w:uiPriority="52"/>
-    <w:lsdException w:name="Grid Table 1 Light Accent 1" w:uiPriority="46"/>
-    <w:lsdException w:name="Grid Table 2 Accent 1" w:uiPriority="47"/>
-    <w:lsdException w:name="Grid Table 3 Accent 1" w:uiPriority="48"/>
-    <w:lsdException w:name="Grid Table 4 Accent 1" w:uiPriority="49"/>
-    <w:lsdException w:name="Grid Table 5 Dark Accent 1" w:uiPriority="50"/>
-    <w:lsdException w:name="Grid Table 6 Colorful Accent 1" w:uiPriority="51"/>
-    <w:lsdException w:name="Grid Table 7 Colorful Accent 1" w:uiPriority="52"/>
-    <w:lsdException w:name="Grid Table 1 Light Accent 2" w:uiPriority="46"/>
-    <w:lsdException w:name="Grid Table 2 Accent 2" w:uiPriority="47"/>
-    <w:lsdException w:name="Grid Table 3 Accent 2" w:uiPriority="48"/>
-    <w:lsdException w:name="Grid Table 4 Accent 2" w:uiPriority="49"/>
-    <w:lsdException w:name="Grid Table 5 Dark Accent 2" w:uiPriority="50"/>
-    <w:lsdException w:name="Grid Table 6 Colorful Accent 2" w:uiPriority="51"/>
-    <w:lsdException w:name="Grid Table 7 Colorful Accent 2" w:uiPriority="52"/>
-    <w:lsdException w:name="Grid Table 1 Light Accent 3" w:uiPriority="46"/>
-    <w:lsdException w:name="Grid Table 2 Accent 3" w:uiPriority="47"/>
-    <w:lsdException w:name="Grid Table 3 Accent 3" w:uiPriority="48"/>
-    <w:lsdException w:name="Grid Table 4 Accent 3" w:uiPriority="49"/>
-    <w:lsdException w:name="Grid Table 5 Dark Accent 3" w:uiPriority="50"/>
-    <w:lsdException w:name="Grid Table 6 Colorful Accent 3" w:uiPriority="51"/>
-    <w:lsdException w:name="Grid Table 7 Colorful Accent 3" w:uiPriority="52"/>
-    <w:lsdException w:name="Grid Table 1 Light Accent 4" w:uiPriority="46"/>
-    <w:lsdException w:name="Grid Table 2 Accent 4" w:uiPriority="47"/>
-    <w:lsdException w:name="Grid Table 3 Accent 4" w:uiPriority="48"/>
-    <w:lsdException w:name="Grid Table 4 Accent 4" w:uiPriority="49"/>
-    <w:lsdException w:name="Grid Table 5 Dark Accent 4" w:uiPriority="50"/>
-    <w:lsdException w:name="Grid Table 6 Colorful Accent 4" w:uiPriority="51"/>
-    <w:lsdException w:name="Grid Table 7 Colorful Accent 4" w:uiPriority="52"/>
-    <w:lsdException w:name="Grid Table 1 Light Accent 5" w:uiPriority="46"/>
-    <w:lsdException w:name="Grid Table 2 Accent 5" w:uiPriority="47"/>
-    <w:lsdException w:name="Grid Table 3 Accent 5" w:uiPriority="48"/>
-    <w:lsdException w:name="Grid Table 4 Accent 5" w:uiPriority="49"/>
-    <w:lsdException w:name="Grid Table 5 Dark Accent 5" w:uiPriority="50"/>
-    <w:lsdException w:name="Grid Table 6 Colorful Accent 5" w:uiPriority="51"/>
-    <w:lsdException w:name="Grid Table 7 Colorful Accent 5" w:uiPriority="52"/>
-    <w:lsdException w:name="Grid Table 1 Light Accent 6" w:uiPriority="46"/>
-    <w:lsdException w:name="Grid Table 2 Accent 6" w:uiPriority="47"/>
-    <w:lsdException w:name="Grid Table 3 Accent 6" w:uiPriority="48"/>
-    <w:lsdException w:name="Grid Table 4 Accent 6" w:uiPriority="49"/>
-    <w:lsdException w:name="Grid Table 5 Dark Accent 6" w:uiPriority="50"/>
-    <w:lsdException w:name="Grid Table 6 Colorful Accent 6" w:uiPriority="51"/>
-    <w:lsdException w:name="Grid Table 7 Colorful Accent 6" w:uiPriority="52"/>
-    <w:lsdException w:name="List Table 1 Light" w:uiPriority="46"/>
-    <w:lsdException w:name="List Table 2" w:uiPriority="47"/>
-    <w:lsdException w:name="List Table 3" w:uiPriority="48"/>
-    <w:lsdException w:name="List Table 4" w:uiPriority="49"/>
-    <w:lsdException w:name="List Table 5 Dark" w:uiPriority="50"/>
-    <w:lsdException w:name="List Table 6 Colorful" w:uiPriority="51"/>
-    <w:lsdException w:name="List Table 7 Colorful" w:uiPriority="52"/>
-    <w:lsdException w:name="List Table 1 Light Accent 1" w:uiPriority="46"/>
-    <w:lsdException w:name="List Table 2 Accent 1" w:uiPriority="47"/>
-    <w:lsdException w:name="List Table 3 Accent 1" w:uiPriority="48"/>
-    <w:lsdException w:name="List Table 4 Accent 1" w:uiPriority="49"/>
-    <w:lsdException w:name="List Table 5 Dark Accent 1" w:uiPriority="50"/>
-    <w:lsdException w:name="List Table 6 Colorful Accent 1" w:uiPriority="51"/>
-    <w:lsdException w:name="List Table 7 Colorful Accent 1" w:uiPriority="52"/>
-    <w:lsdException w:name="List Table 1 Light Accent 2" w:uiPriority="46"/>
-    <w:lsdException w:name="List Table 2 Accent 2" w:uiPriority="47"/>
-    <w:lsdException w:name="List Table 3 Accent 2" w:uiPriority="48"/>
-    <w:lsdException w:name="List Table 4 Accent 2" w:uiPriority="49"/>
-    <w:lsdException w:name="List Table 5 Dark Accent 2" w:uiPriority="50"/>
-    <w:lsdException w:name="List Table 6 Colorful Accent 2" w:uiPriority="51"/>
-    <w:lsdException w:name="List Table 7 Colorful Accent 2" w:uiPriority="52"/>
-    <w:lsdException w:name="List Table 1 Light Accent 3" w:uiPriority="46"/>
-    <w:lsdException w:name="List Table 2 Accent 3" w:uiPriority="47"/>
-    <w:lsdException w:name="List Table 3 Accent 3" w:uiPriority="48"/>
-    <w:lsdException w:name="List Table 4 Accent 3" w:uiPriority="49"/>
-    <w:lsdException w:name="List Table 5 Dark Accent 3" w:uiPriority="50"/>
-    <w:lsdException w:name="List Table 6 Colorful Accent 3" w:uiPriority="51"/>
-    <w:lsdException w:name="List Table 7 Colorful Accent 3" w:uiPriority="52"/>
-    <w:lsdException w:name="List Table 1 Light Accent 4" w:uiPriority="46"/>
-    <w:lsdException w:name="List Table 2 Accent 4" w:uiPriority="47"/>
-    <w:lsdException w:name="List Table 3 Accent 4" w:uiPriority="48"/>
-    <w:lsdException w:name="List Table 4 Accent 4" w:uiPriority="49"/>
-    <w:lsdException w:name="List Table 5 Dark Accent 4" w:uiPriority="50"/>
-    <w:lsdException w:name="List Table 6 Colorful Accent 4" w:uiPriority="51"/>
-    <w:lsdException w:name="List Table 7 Colorful Accent 4" w:uiPriority="52"/>
-    <w:lsdException w:name="List Table 1 Light Accent 5" w:uiPriority="46"/>
-    <w:lsdException w:name="List Table 2 Accent 5" w:uiPriority="47"/>
-    <w:lsdException w:name="List Table 3 Accent 5" w:uiPriority="48"/>
-    <w:lsdException w:name="List Table 4 Accent 5" w:uiPriority="49"/>
-    <w:lsdException w:name="List Table 5 Dark Accent 5" w:uiPriority="50"/>
-    <w:lsdException w:name="List Table 6 Colorful Accent 5" w:uiPriority="51"/>
-    <w:lsdException w:name="List Table 7 Colorful Accent 5" w:uiPriority="52"/>
-    <w:lsdException w:name="List Table 1 Light Accent 6" w:uiPriority="46"/>
-    <w:lsdException w:name="List Table 2 Accent 6" w:uiPriority="47"/>
-    <w:lsdException w:name="List Table 3 Accent 6" w:uiPriority="48"/>
-    <w:lsdException w:name="List Table 4 Accent 6" w:uiPriority="49"/>
-    <w:lsdException w:name="List Table 5 Dark Accent 6" w:uiPriority="50"/>
-    <w:lsdException w:name="List Table 6 Colorful Accent 6" w:uiPriority="51"/>
-    <w:lsdException w:name="List Table 7 Colorful Accent 6" w:uiPriority="52"/>
+  <w:latentStyles w:defLockedState="0" w:defUIPriority="99" w:defSemiHidden="1" w:defUnhideWhenUsed="1" w:defQFormat="0" w:count="276">
+    <w:lsdException w:name="Normal" w:semiHidden="0" w:uiPriority="0" w:unhideWhenUsed="0" w:qFormat="1"/>
+    <w:lsdException w:name="heading 1" w:semiHidden="0" w:uiPriority="9" w:unhideWhenUsed="0" w:qFormat="1"/>
+    <w:lsdException w:name="heading 2" w:uiPriority="9" w:qFormat="1"/>
+    <w:lsdException w:name="heading 3" w:uiPriority="9" w:qFormat="1"/>
+    <w:lsdException w:name="heading 4" w:uiPriority="9" w:qFormat="1"/>
+    <w:lsdException w:name="heading 5" w:uiPriority="9" w:qFormat="1"/>
+    <w:lsdException w:name="heading 6" w:uiPriority="9" w:qFormat="1"/>
+    <w:lsdException w:name="heading 7" w:uiPriority="9" w:qFormat="1"/>
+    <w:lsdException w:name="heading 8" w:uiPriority="9" w:qFormat="1"/>
+    <w:lsdException w:name="heading 9" w:uiPriority="9" w:qFormat="1"/>
+    <w:lsdException w:name="toc 1" w:uiPriority="39"/>
+    <w:lsdException w:name="toc 2" w:uiPriority="39"/>
+    <w:lsdException w:name="toc 3" w:uiPriority="39"/>
+    <w:lsdException w:name="toc 4" w:uiPriority="39"/>
+    <w:lsdException w:name="toc 5" w:uiPriority="39"/>
+    <w:lsdException w:name="toc 6" w:uiPriority="39"/>
+    <w:lsdException w:name="toc 7" w:uiPriority="39"/>
+    <w:lsdException w:name="toc 8" w:uiPriority="39"/>
+    <w:lsdException w:name="toc 9" w:uiPriority="39"/>
+    <w:lsdException w:name="caption" w:uiPriority="35" w:qFormat="1"/>
+    <w:lsdException w:name="Title" w:semiHidden="0" w:uiPriority="10" w:unhideWhenUsed="0" w:qFormat="1"/>
+    <w:lsdException w:name="Default Paragraph Font" w:uiPriority="1"/>
+    <w:lsdException w:name="Subtitle" w:semiHidden="0" w:uiPriority="11" w:unhideWhenUsed="0" w:qFormat="1"/>
+    <w:lsdException w:name="Strong" w:semiHidden="0" w:uiPriority="22" w:unhideWhenUsed="0" w:qFormat="1"/>
+    <w:lsdException w:name="Emphasis" w:semiHidden="0" w:uiPriority="20" w:unhideWhenUsed="0" w:qFormat="1"/>
+    <w:lsdException w:name="Table Grid" w:semiHidden="0" w:uiPriority="59" w:unhideWhenUsed="0"/>
+    <w:lsdException w:name="Note Level 1" w:semiHidden="0" w:unhideWhenUsed="0"/>
+    <w:lsdException w:name="Note Level 2" w:semiHidden="0" w:unhideWhenUsed="0"/>
+    <w:lsdException w:name="Note Level 3" w:semiHidden="0" w:unhideWhenUsed="0"/>
+    <w:lsdException w:name="Note Level 4" w:semiHidden="0" w:unhideWhenUsed="0"/>
+    <w:lsdException w:name="Note Level 5" w:semiHidden="0" w:unhideWhenUsed="0"/>
+    <w:lsdException w:name="Note Level 6" w:semiHidden="0" w:unhideWhenUsed="0"/>
+    <w:lsdException w:name="Note Level 7" w:semiHidden="0" w:unhideWhenUsed="0"/>
+    <w:lsdException w:name="Note Level 8" w:semiHidden="0" w:unhideWhenUsed="0"/>
+    <w:lsdException w:name="Note Level 9" w:semiHidden="0" w:unhideWhenUsed="0"/>
+    <w:lsdException w:name="Placeholder Text" w:unhideWhenUsed="0"/>
+    <w:lsdException w:name="No Spacing" w:semiHidden="0" w:uiPriority="1" w:unhideWhenUsed="0" w:qFormat="1"/>
+    <w:lsdException w:name="Light Shading" w:semiHidden="0" w:uiPriority="60" w:unhideWhenUsed="0"/>
+    <w:lsdException w:name="Light List" w:semiHidden="0" w:uiPriority="61" w:unhideWhenUsed="0"/>
+    <w:lsdException w:name="Light Grid" w:semiHidden="0" w:uiPriority="62" w:unhideWhenUsed="0"/>
+    <w:lsdException w:name="Medium Shading 1" w:semiHidden="0" w:uiPriority="63" w:unhideWhenUsed="0"/>
+    <w:lsdException w:name="Medium Shading 2" w:semiHidden="0" w:uiPriority="64" w:unhideWhenUsed="0"/>
+    <w:lsdException w:name="Medium List 1" w:semiHidden="0" w:uiPriority="65" w:unhideWhenUsed="0"/>
+    <w:lsdException w:name="Medium List 2" w:semiHidden="0" w:uiPriority="66" w:unhideWhenUsed="0"/>
+    <w:lsdException w:name="Medium Grid 1" w:semiHidden="0" w:uiPriority="67" w:unhideWhenUsed="0"/>
+    <w:lsdException w:name="Medium Grid 2" w:semiHidden="0" w:uiPriority="68" w:unhideWhenUsed="0"/>
+    <w:lsdException w:name="Medium Grid 3" w:semiHidden="0" w:uiPriority="69" w:unhideWhenUsed="0"/>
+    <w:lsdException w:name="Dark List" w:semiHidden="0" w:uiPriority="70" w:unhideWhenUsed="0"/>
+    <w:lsdException w:name="Colorful Shading" w:semiHidden="0" w:uiPriority="71" w:unhideWhenUsed="0"/>
+    <w:lsdException w:name="Colorful List" w:semiHidden="0" w:uiPriority="72" w:unhideWhenUsed="0"/>
+    <w:lsdException w:name="Colorful Grid" w:semiHidden="0" w:uiPriority="73" w:unhideWhenUsed="0"/>
+    <w:lsdException w:name="Light Shading Accent 1" w:semiHidden="0" w:uiPriority="60" w:unhideWhenUsed="0"/>
+    <w:lsdException w:name="Light List Accent 1" w:semiHidden="0" w:uiPriority="61" w:unhideWhenUsed="0"/>
+    <w:lsdException w:name="Light Grid Accent 1" w:semiHidden="0" w:uiPriority="62" w:unhideWhenUsed="0"/>
+    <w:lsdException w:name="Medium Shading 1 Accent 1" w:semiHidden="0" w:uiPriority="63" w:unhideWhenUsed="0"/>
+    <w:lsdException w:name="Medium Shading 2 Accent 1" w:semiHidden="0" w:uiPriority="64" w:unhideWhenUsed="0"/>
+    <w:lsdException w:name="Medium List 1 Accent 1" w:semiHidden="0" w:uiPriority="65" w:unhideWhenUsed="0"/>
+    <w:lsdException w:name="Revision" w:unhideWhenUsed="0"/>
+    <w:lsdException w:name="List Paragraph" w:semiHidden="0" w:uiPriority="34" w:unhideWhenUsed="0" w:qFormat="1"/>
+    <w:lsdException w:name="Quote" w:semiHidden="0" w:uiPriority="29" w:unhideWhenUsed="0" w:qFormat="1"/>
+    <w:lsdException w:name="Intense Quote" w:semiHidden="0" w:uiPriority="30" w:unhideWhenUsed="0" w:qFormat="1"/>
+    <w:lsdException w:name="Medium List 2 Accent 1" w:semiHidden="0" w:uiPriority="66" w:unhideWhenUsed="0"/>
+    <w:lsdException w:name="Medium Grid 1 Accent 1" w:semiHidden="0" w:uiPriority="67" w:unhideWhenUsed="0"/>
+    <w:lsdException w:name="Medium Grid 2 Accent 1" w:semiHidden="0" w:uiPriority="68" w:unhideWhenUsed="0"/>
+    <w:lsdException w:name="Medium Grid 3 Accent 1" w:semiHidden="0" w:uiPriority="69" w:unhideWhenUsed="0"/>
+    <w:lsdException w:name="Dark List Accent 1" w:semiHidden="0" w:uiPriority="70" w:unhideWhenUsed="0"/>
+    <w:lsdException w:name="Colorful Shading Accent 1" w:semiHidden="0" w:uiPriority="71" w:unhideWhenUsed="0"/>
+    <w:lsdException w:name="Colorful List Accent 1" w:semiHidden="0" w:uiPriority="72" w:unhideWhenUsed="0"/>
+    <w:lsdException w:name="Colorful Grid Accent 1" w:semiHidden="0" w:uiPriority="73" w:unhideWhenUsed="0"/>
+    <w:lsdException w:name="Light Shading Accent 2" w:semiHidden="0" w:uiPriority="60" w:unhideWhenUsed="0"/>
+    <w:lsdException w:name="Light List Accent 2" w:semiHidden="0" w:uiPriority="61" w:unhideWhenUsed="0"/>
+    <w:lsdException w:name="Light Grid Accent 2" w:semiHidden="0" w:uiPriority="62" w:unhideWhenUsed="0"/>
+    <w:lsdException w:name="Medium Shading 1 Accent 2" w:semiHidden="0" w:uiPriority="63" w:unhideWhenUsed="0"/>
+    <w:lsdException w:name="Medium Shading 2 Accent 2" w:semiHidden="0" w:uiPriority="64" w:unhideWhenUsed="0"/>
+    <w:lsdException w:name="Medium List 1 Accent 2" w:semiHidden="0" w:uiPriority="65" w:unhideWhenUsed="0"/>
+    <w:lsdException w:name="Medium List 2 Accent 2" w:semiHidden="0" w:uiPriority="66" w:unhideWhenUsed="0"/>
+    <w:lsdException w:name="Medium Grid 1 Accent 2" w:semiHidden="0" w:uiPriority="67" w:unhideWhenUsed="0"/>
+    <w:lsdException w:name="Medium Grid 2 Accent 2" w:semiHidden="0" w:uiPriority="68" w:unhideWhenUsed="0"/>
+    <w:lsdException w:name="Medium Grid 3 Accent 2" w:semiHidden="0" w:uiPriority="69" w:unhideWhenUsed="0"/>
+    <w:lsdException w:name="Dark List Accent 2" w:semiHidden="0" w:uiPriority="70" w:unhideWhenUsed="0"/>
+    <w:lsdException w:name="Colorful Shading Accent 2" w:semiHidden="0" w:uiPriority="71" w:unhideWhenUsed="0"/>
+    <w:lsdException w:name="Colorful List Accent 2" w:semiHidden="0" w:uiPriority="72" w:unhideWhenUsed="0"/>
+    <w:lsdException w:name="Colorful Grid Accent 2" w:semiHidden="0" w:uiPriority="73" w:unhideWhenUsed="0"/>
+    <w:lsdException w:name="Light Shading Accent 3" w:semiHidden="0" w:uiPriority="60" w:unhideWhenUsed="0"/>
+    <w:lsdException w:name="Light List Accent 3" w:semiHidden="0" w:uiPriority="61" w:unhideWhenUsed="0"/>
+    <w:lsdException w:name="Light Grid Accent 3" w:semiHidden="0" w:uiPriority="62" w:unhideWhenUsed="0"/>
+    <w:lsdException w:name="Medium Shading 1 Accent 3" w:semiHidden="0" w:uiPriority="63" w:unhideWhenUsed="0"/>
+    <w:lsdException w:name="Medium Shading 2 Accent 3" w:semiHidden="0" w:uiPriority="64" w:unhideWhenUsed="0"/>
+    <w:lsdException w:name="Medium List 1 Accent 3" w:semiHidden="0" w:uiPriority="65" w:unhideWhenUsed="0"/>
+    <w:lsdException w:name="Medium List 2 Accent 3" w:semiHidden="0" w:uiPriority="66" w:unhideWhenUsed="0"/>
+    <w:lsdException w:name="Medium Grid 1 Accent 3" w:semiHidden="0" w:uiPriority="67" w:unhideWhenUsed="0"/>
+    <w:lsdException w:name="Medium Grid 2 Accent 3" w:semiHidden="0" w:uiPriority="68" w:unhideWhenUsed="0"/>
+    <w:lsdException w:name="Medium Grid 3 Accent 3" w:semiHidden="0" w:uiPriority="69" w:unhideWhenUsed="0"/>
+    <w:lsdException w:name="Dark List Accent 3" w:semiHidden="0" w:uiPriority="70" w:unhideWhenUsed="0"/>
+    <w:lsdException w:name="Colorful Shading Accent 3" w:semiHidden="0" w:uiPriority="71" w:unhideWhenUsed="0"/>
+    <w:lsdException w:name="Colorful List Accent 3" w:semiHidden="0" w:uiPriority="72" w:unhideWhenUsed="0"/>
+    <w:lsdException w:name="Colorful Grid Accent 3" w:semiHidden="0" w:uiPriority="73" w:unhideWhenUsed="0"/>
+    <w:lsdException w:name="Light Shading Accent 4" w:semiHidden="0" w:uiPriority="60" w:unhideWhenUsed="0"/>
+    <w:lsdException w:name="Light List Accent 4" w:semiHidden="0" w:uiPriority="61" w:unhideWhenUsed="0"/>
+    <w:lsdException w:name="Light Grid Accent 4" w:semiHidden="0" w:uiPriority="62" w:unhideWhenUsed="0"/>
+    <w:lsdException w:name="Medium Shading 1 Accent 4" w:semiHidden="0" w:uiPriority="63" w:unhideWhenUsed="0"/>
+    <w:lsdException w:name="Medium Shading 2 Accent 4" w:semiHidden="0" w:uiPriority="64" w:unhideWhenUsed="0"/>
+    <w:lsdException w:name="Medium List 1 Accent 4" w:semiHidden="0" w:uiPriority="65" w:unhideWhenUsed="0"/>
+    <w:lsdException w:name="Medium List 2 Accent 4" w:semiHidden="0" w:uiPriority="66" w:unhideWhenUsed="0"/>
+    <w:lsdException w:name="Medium Grid 1 Accent 4" w:semiHidden="0" w:uiPriority="67" w:unhideWhenUsed="0"/>
+    <w:lsdException w:name="Medium Grid 2 Accent 4" w:semiHidden="0" w:uiPriority="68" w:unhideWhenUsed="0"/>
+    <w:lsdException w:name="Medium Grid 3 Accent 4" w:semiHidden="0" w:uiPriority="69" w:unhideWhenUsed="0"/>
+    <w:lsdException w:name="Dark List Accent 4" w:semiHidden="0" w:uiPriority="70" w:unhideWhenUsed="0"/>
+    <w:lsdException w:name="Colorful Shading Accent 4" w:semiHidden="0" w:uiPriority="71" w:unhideWhenUsed="0"/>
+    <w:lsdException w:name="Colorful List Accent 4" w:semiHidden="0" w:uiPriority="72" w:unhideWhenUsed="0"/>
+    <w:lsdException w:name="Colorful Grid Accent 4" w:semiHidden="0" w:uiPriority="73" w:unhideWhenUsed="0"/>
+    <w:lsdException w:name="Light Shading Accent 5" w:semiHidden="0" w:uiPriority="60" w:unhideWhenUsed="0"/>
+    <w:lsdException w:name="Light List Accent 5" w:semiHidden="0" w:uiPriority="61" w:unhideWhenUsed="0"/>
+    <w:lsdException w:name="Light Grid Accent 5" w:semiHidden="0" w:uiPriority="62" w:unhideWhenUsed="0"/>
+    <w:lsdException w:name="Medium Shading 1 Accent 5" w:semiHidden="0" w:uiPriority="63" w:unhideWhenUsed="0"/>
+    <w:lsdException w:name="Medium Shading 2 Accent 5" w:semiHidden="0" w:uiPriority="64" w:unhideWhenUsed="0"/>
+    <w:lsdException w:name="Medium List 1 Accent 5" w:semiHidden="0" w:uiPriority="65" w:unhideWhenUsed="0"/>
+    <w:lsdException w:name="Medium List 2 Accent 5" w:semiHidden="0" w:uiPriority="66" w:unhideWhenUsed="0"/>
+    <w:lsdException w:name="Medium Grid 1 Accent 5" w:semiHidden="0" w:uiPriority="67" w:unhideWhenUsed="0"/>
+    <w:lsdException w:name="Medium Grid 2 Accent 5" w:semiHidden="0" w:uiPriority="68" w:unhideWhenUsed="0"/>
+    <w:lsdException w:name="Medium Grid 3 Accent 5" w:semiHidden="0" w:uiPriority="69" w:unhideWhenUsed="0"/>
+    <w:lsdException w:name="Dark List Accent 5" w:semiHidden="0" w:uiPriority="70" w:unhideWhenUsed="0"/>
+    <w:lsdException w:name="Colorful Shading Accent 5" w:semiHidden="0" w:uiPriority="71" w:unhideWhenUsed="0"/>
+    <w:lsdException w:name="Colorful List Accent 5" w:semiHidden="0" w:uiPriority="72" w:unhideWhenUsed="0"/>
+    <w:lsdException w:name="Colorful Grid Accent 5" w:semiHidden="0" w:uiPriority="73" w:unhideWhenUsed="0"/>
+    <w:lsdException w:name="Light Shading Accent 6" w:semiHidden="0" w:uiPriority="60" w:unhideWhenUsed="0"/>
+    <w:lsdException w:name="Light List Accent 6" w:semiHidden="0" w:uiPriority="61" w:unhideWhenUsed="0"/>
+    <w:lsdException w:name="Light Grid Accent 6" w:semiHidden="0" w:uiPriority="62" w:unhideWhenUsed="0"/>
+    <w:lsdException w:name="Medium Shading 1 Accent 6" w:semiHidden="0" w:uiPriority="63" w:unhideWhenUsed="0"/>
+    <w:lsdException w:name="Medium Shading 2 Accent 6" w:semiHidden="0" w:uiPriority="64" w:unhideWhenUsed="0"/>
+    <w:lsdException w:name="Medium List 1 Accent 6" w:semiHidden="0" w:uiPriority="65" w:unhideWhenUsed="0"/>
+    <w:lsdException w:name="Medium List 2 Accent 6" w:semiHidden="0" w:uiPriority="66" w:unhideWhenUsed="0"/>
+    <w:lsdException w:name="Medium Grid 1 Accent 6" w:semiHidden="0" w:uiPriority="67" w:unhideWhenUsed="0"/>
+    <w:lsdException w:name="Medium Grid 2 Accent 6" w:semiHidden="0" w:uiPriority="68" w:unhideWhenUsed="0"/>
+    <w:lsdException w:name="Medium Grid 3 Accent 6" w:semiHidden="0" w:uiPriority="69" w:unhideWhenUsed="0"/>
+    <w:lsdException w:name="Dark List Accent 6" w:semiHidden="0" w:uiPriority="70" w:unhideWhenUsed="0"/>
+    <w:lsdException w:name="Colorful Shading Accent 6" w:semiHidden="0" w:uiPriority="71" w:unhideWhenUsed="0"/>
+    <w:lsdException w:name="Colorful List Accent 6" w:semiHidden="0" w:uiPriority="72" w:unhideWhenUsed="0"/>
+    <w:lsdException w:name="Colorful Grid Accent 6" w:semiHidden="0" w:uiPriority="73" w:unhideWhenUsed="0"/>
+    <w:lsdException w:name="Subtle Emphasis" w:semiHidden="0" w:uiPriority="19" w:unhideWhenUsed="0" w:qFormat="1"/>
+    <w:lsdException w:name="Intense Emphasis" w:semiHidden="0" w:uiPriority="21" w:unhideWhenUsed="0" w:qFormat="1"/>
+    <w:lsdException w:name="Subtle Reference" w:semiHidden="0" w:uiPriority="31" w:unhideWhenUsed="0" w:qFormat="1"/>
+    <w:lsdException w:name="Intense Reference" w:semiHidden="0" w:uiPriority="32" w:unhideWhenUsed="0" w:qFormat="1"/>
+    <w:lsdException w:name="Book Title" w:semiHidden="0" w:uiPriority="33" w:unhideWhenUsed="0" w:qFormat="1"/>
+    <w:lsdException w:name="Bibliography" w:uiPriority="37"/>
+    <w:lsdException w:name="TOC Heading" w:uiPriority="39" w:qFormat="1"/>
+  </w:latentStyles>
+  <w:style w:type="paragraph" w:default="1" w:styleId="Normal">
+    <w:name w:val="Normal"/>
+    <w:qFormat/>
+    <w:rsid w:val="00562F20"/>
+    <w:pPr>
+      <w:spacing w:after="0"/>
+    </w:pPr>
+    <w:rPr>
+      <w:rFonts w:ascii="Arial" w:eastAsia="MS Mincho" w:hAnsi="Arial" w:cs="Times New Roman"/>
+      <w:sz w:val="22"/>
+    </w:rPr>
+  </w:style>
+  <w:style w:type="character" w:default="1" w:styleId="DefaultParagraphFont">
+    <w:name w:val="Default Paragraph Font"/>
+    <w:uiPriority w:val="1"/>
+    <w:semiHidden/>
+    <w:unhideWhenUsed/>
+  </w:style>
+  <w:style w:type="table" w:default="1" w:styleId="TableNormal">
+    <w:name w:val="Normal Table"/>
+    <w:uiPriority w:val="99"/>
+    <w:semiHidden/>
+    <w:unhideWhenUsed/>
+    <w:tblPr>
+      <w:tblInd w:w="0" w:type="dxa"/>
+      <w:tblCellMar>
+        <w:top w:w="0" w:type="dxa"/>
+        <w:left w:w="108" w:type="dxa"/>
+        <w:bottom w:w="0" w:type="dxa"/>
+        <w:right w:w="108" w:type="dxa"/>
+      </w:tblCellMar>
+    </w:tblPr>
+  </w:style>
+  <w:style w:type="numbering" w:default="1" w:styleId="NoList">
+    <w:name w:val="No List"/>
+    <w:uiPriority w:val="99"/>
+    <w:semiHidden/>
+    <w:unhideWhenUsed/>
+  </w:style>
+  <w:style w:type="paragraph" w:styleId="BalloonText">
+    <w:name w:val="Balloon Text"/>
+    <w:basedOn w:val="Normal"/>
+    <w:link w:val="BalloonTextChar"/>
+    <w:uiPriority w:val="99"/>
+    <w:semiHidden/>
+    <w:unhideWhenUsed/>
+    <w:rsid w:val="00562F20"/>
+    <w:rPr>
+      <w:rFonts w:ascii="Lucida Grande" w:hAnsi="Lucida Grande" w:cs="Lucida Grande"/>
+      <w:sz w:val="18"/>
+      <w:szCs w:val="18"/>
+    </w:rPr>
+  </w:style>
+  <w:style w:type="character" w:customStyle="1" w:styleId="BalloonTextChar">
+    <w:name w:val="Balloon Text Char"/>
+    <w:basedOn w:val="DefaultParagraphFont"/>
+    <w:link w:val="BalloonText"/>
+    <w:uiPriority w:val="99"/>
+    <w:semiHidden/>
+    <w:rsid w:val="00562F20"/>
+    <w:rPr>
+      <w:rFonts w:ascii="Lucida Grande" w:eastAsia="MS Mincho" w:hAnsi="Lucida Grande" w:cs="Lucida Grande"/>
+      <w:sz w:val="18"/>
+      <w:szCs w:val="18"/>
+    </w:rPr>
+  </w:style>
+  <w:style w:type="character" w:styleId="PlaceholderText">
+    <w:name w:val="Placeholder Text"/>
+    <w:basedOn w:val="DefaultParagraphFont"/>
+    <w:uiPriority w:val="99"/>
+    <w:semiHidden/>
+    <w:rsid w:val="00C318D8"/>
+    <w:rPr>
+      <w:color w:val="808080"/>
+    </w:rPr>
+  </w:style>
+  <w:style w:type="paragraph" w:customStyle="1" w:styleId="MTDisplayEquation">
+    <w:name w:val="MTDisplayEquation"/>
+    <w:basedOn w:val="Normal"/>
+    <w:next w:val="Normal"/>
+    <w:link w:val="MTDisplayEquationChar"/>
+    <w:rsid w:val="00F42B7A"/>
+    <w:pPr>
+      <w:tabs>
+        <w:tab w:val="center" w:pos="4320"/>
+        <w:tab w:val="right" w:pos="8640"/>
+      </w:tabs>
+    </w:pPr>
+    <w:rPr>
+      <w:rFonts w:ascii="Cambria Math" w:hAnsi="Cambria Math"/>
+    </w:rPr>
+  </w:style>
+  <w:style w:type="character" w:customStyle="1" w:styleId="MTDisplayEquationChar">
+    <w:name w:val="MTDisplayEquation Char"/>
+    <w:basedOn w:val="DefaultParagraphFont"/>
+    <w:link w:val="MTDisplayEquation"/>
+    <w:rsid w:val="00F42B7A"/>
+    <w:rPr>
+      <w:rFonts w:ascii="Cambria Math" w:eastAsia="MS Mincho" w:hAnsi="Cambria Math" w:cs="Times New Roman"/>
+      <w:sz w:val="22"/>
+    </w:rPr>
+  </w:style>
+  <w:style w:type="character" w:styleId="CommentReference">
+    <w:name w:val="annotation reference"/>
+    <w:basedOn w:val="DefaultParagraphFont"/>
+    <w:uiPriority w:val="99"/>
+    <w:semiHidden/>
+    <w:unhideWhenUsed/>
+    <w:rsid w:val="002F4A36"/>
+    <w:rPr>
+      <w:sz w:val="18"/>
+      <w:szCs w:val="18"/>
+    </w:rPr>
+  </w:style>
+  <w:style w:type="paragraph" w:styleId="CommentText">
+    <w:name w:val="annotation text"/>
+    <w:basedOn w:val="Normal"/>
+    <w:link w:val="CommentTextChar"/>
+    <w:uiPriority w:val="99"/>
+    <w:semiHidden/>
+    <w:unhideWhenUsed/>
+    <w:rsid w:val="002F4A36"/>
+    <w:rPr>
+      <w:sz w:val="24"/>
+    </w:rPr>
+  </w:style>
+  <w:style w:type="character" w:customStyle="1" w:styleId="CommentTextChar">
+    <w:name w:val="Comment Text Char"/>
+    <w:basedOn w:val="DefaultParagraphFont"/>
+    <w:link w:val="CommentText"/>
+    <w:uiPriority w:val="99"/>
+    <w:semiHidden/>
+    <w:rsid w:val="002F4A36"/>
+    <w:rPr>
+      <w:rFonts w:ascii="Arial" w:eastAsia="MS Mincho" w:hAnsi="Arial" w:cs="Times New Roman"/>
+    </w:rPr>
+  </w:style>
+  <w:style w:type="paragraph" w:styleId="CommentSubject">
+    <w:name w:val="annotation subject"/>
+    <w:basedOn w:val="CommentText"/>
+    <w:next w:val="CommentText"/>
+    <w:link w:val="CommentSubjectChar"/>
+    <w:uiPriority w:val="99"/>
+    <w:semiHidden/>
+    <w:unhideWhenUsed/>
+    <w:rsid w:val="002F4A36"/>
+    <w:rPr>
+      <w:b/>
+      <w:bCs/>
+      <w:sz w:val="20"/>
+      <w:szCs w:val="20"/>
+    </w:rPr>
+  </w:style>
+  <w:style w:type="character" w:customStyle="1" w:styleId="CommentSubjectChar">
+    <w:name w:val="Comment Subject Char"/>
+    <w:basedOn w:val="CommentTextChar"/>
+    <w:link w:val="CommentSubject"/>
+    <w:uiPriority w:val="99"/>
+    <w:semiHidden/>
+    <w:rsid w:val="002F4A36"/>
+    <w:rPr>
+      <w:rFonts w:ascii="Arial" w:eastAsia="MS Mincho" w:hAnsi="Arial" w:cs="Times New Roman"/>
+      <w:b/>
+      <w:bCs/>
+      <w:sz w:val="20"/>
+      <w:szCs w:val="20"/>
+    </w:rPr>
+  </w:style>
+</w:styles>
+</file>
+
+<file path=word/stylesWithEffects.xml><?xml version="1.0" encoding="utf-8"?>
+<w:styles xmlns:wpc="http://schemas.microsoft.com/office/word/2010/wordprocessingCanvas" xmlns:mo="http://schemas.microsoft.com/office/mac/office/2008/main" xmlns:mc="http://schemas.openxmlformats.org/markup-compatibility/2006" xmlns:mv="urn:schemas-microsoft-com:mac:vml" xmlns:o="urn:schemas-microsoft-com:office:office" xmlns:r="http://schemas.openxmlformats.org/officeDocument/2006/relationships" xmlns:m="http://schemas.openxmlformats.org/officeDocument/2006/math" xmlns:v="urn:schemas-microsoft-com:vml" xmlns:wp14="http://schemas.microsoft.com/office/word/2010/wordprocessingDrawing" xmlns:wp="http://schemas.openxmlformats.org/drawingml/2006/wordprocessingDrawing" xmlns:w10="urn:schemas-microsoft-com:office:word" xmlns:w="http://schemas.openxmlformats.org/wordprocessingml/2006/main" xmlns:w14="http://schemas.microsoft.com/office/word/2010/wordml" xmlns:wpg="http://schemas.microsoft.com/office/word/2010/wordprocessingGroup" xmlns:wpi="http://schemas.microsoft.com/office/word/2010/wordprocessingInk" xmlns:wne="http://schemas.microsoft.com/office/word/2006/wordml" xmlns:wps="http://schemas.microsoft.com/office/word/2010/wordprocessingShape" mc:Ignorable="w14 wp14">
+  <w:docDefaults>
+    <w:rPrDefault>
+      <w:rPr>
+        <w:rFonts w:asciiTheme="minorHAnsi" w:eastAsiaTheme="minorEastAsia" w:hAnsiTheme="minorHAnsi" w:cstheme="minorBidi"/>
+        <w:sz w:val="24"/>
+        <w:szCs w:val="24"/>
+        <w:lang w:val="en-US" w:eastAsia="ja-JP" w:bidi="ar-SA"/>
+      </w:rPr>
+    </w:rPrDefault>
+    <w:pPrDefault>
+      <w:pPr>
+        <w:spacing w:after="200"/>
+      </w:pPr>
+    </w:pPrDefault>
+  </w:docDefaults>
+  <w:latentStyles w:defLockedState="0" w:defUIPriority="99" w:defSemiHidden="1" w:defUnhideWhenUsed="1" w:defQFormat="0" w:count="276">
+    <w:lsdException w:name="Normal" w:semiHidden="0" w:uiPriority="0" w:unhideWhenUsed="0" w:qFormat="1"/>
+    <w:lsdException w:name="heading 1" w:semiHidden="0" w:uiPriority="9" w:unhideWhenUsed="0" w:qFormat="1"/>
+    <w:lsdException w:name="heading 2" w:uiPriority="9" w:qFormat="1"/>
+    <w:lsdException w:name="heading 3" w:uiPriority="9" w:qFormat="1"/>
+    <w:lsdException w:name="heading 4" w:uiPriority="9" w:qFormat="1"/>
+    <w:lsdException w:name="heading 5" w:uiPriority="9" w:qFormat="1"/>
+    <w:lsdException w:name="heading 6" w:uiPriority="9" w:qFormat="1"/>
+    <w:lsdException w:name="heading 7" w:uiPriority="9" w:qFormat="1"/>
+    <w:lsdException w:name="heading 8" w:uiPriority="9" w:qFormat="1"/>
+    <w:lsdException w:name="heading 9" w:uiPriority="9" w:qFormat="1"/>
+    <w:lsdException w:name="toc 1" w:uiPriority="39"/>
+    <w:lsdException w:name="toc 2" w:uiPriority="39"/>
+    <w:lsdException w:name="toc 3" w:uiPriority="39"/>
+    <w:lsdException w:name="toc 4" w:uiPriority="39"/>
+    <w:lsdException w:name="toc 5" w:uiPriority="39"/>
+    <w:lsdException w:name="toc 6" w:uiPriority="39"/>
+    <w:lsdException w:name="toc 7" w:uiPriority="39"/>
+    <w:lsdException w:name="toc 8" w:uiPriority="39"/>
+    <w:lsdException w:name="toc 9" w:uiPriority="39"/>
+    <w:lsdException w:name="caption" w:uiPriority="35" w:qFormat="1"/>
+    <w:lsdException w:name="Title" w:semiHidden="0" w:uiPriority="10" w:unhideWhenUsed="0" w:qFormat="1"/>
+    <w:lsdException w:name="Default Paragraph Font" w:uiPriority="1"/>
+    <w:lsdException w:name="Subtitle" w:semiHidden="0" w:uiPriority="11" w:unhideWhenUsed="0" w:qFormat="1"/>
+    <w:lsdException w:name="Strong" w:semiHidden="0" w:uiPriority="22" w:unhideWhenUsed="0" w:qFormat="1"/>
+    <w:lsdException w:name="Emphasis" w:semiHidden="0" w:uiPriority="20" w:unhideWhenUsed="0" w:qFormat="1"/>
+    <w:lsdException w:name="Table Grid" w:semiHidden="0" w:uiPriority="59" w:unhideWhenUsed="0"/>
+    <w:lsdException w:name="Note Level 1" w:semiHidden="0" w:unhideWhenUsed="0"/>
+    <w:lsdException w:name="Note Level 2" w:semiHidden="0" w:unhideWhenUsed="0"/>
+    <w:lsdException w:name="Note Level 3" w:semiHidden="0" w:unhideWhenUsed="0"/>
+    <w:lsdException w:name="Note Level 4" w:semiHidden="0" w:unhideWhenUsed="0"/>
+    <w:lsdException w:name="Note Level 5" w:semiHidden="0" w:unhideWhenUsed="0"/>
+    <w:lsdException w:name="Note Level 6" w:semiHidden="0" w:unhideWhenUsed="0"/>
+    <w:lsdException w:name="Note Level 7" w:semiHidden="0" w:unhideWhenUsed="0"/>
+    <w:lsdException w:name="Note Level 8" w:semiHidden="0" w:unhideWhenUsed="0"/>
+    <w:lsdException w:name="Note Level 9" w:semiHidden="0" w:unhideWhenUsed="0"/>
+    <w:lsdException w:name="Placeholder Text" w:unhideWhenUsed="0"/>
+    <w:lsdException w:name="No Spacing" w:semiHidden="0" w:uiPriority="1" w:unhideWhenUsed="0" w:qFormat="1"/>
+    <w:lsdException w:name="Light Shading" w:semiHidden="0" w:uiPriority="60" w:unhideWhenUsed="0"/>
+    <w:lsdException w:name="Light List" w:semiHidden="0" w:uiPriority="61" w:unhideWhenUsed="0"/>
+    <w:lsdException w:name="Light Grid" w:semiHidden="0" w:uiPriority="62" w:unhideWhenUsed="0"/>
+    <w:lsdException w:name="Medium Shading 1" w:semiHidden="0" w:uiPriority="63" w:unhideWhenUsed="0"/>
+    <w:lsdException w:name="Medium Shading 2" w:semiHidden="0" w:uiPriority="64" w:unhideWhenUsed="0"/>
+    <w:lsdException w:name="Medium List 1" w:semiHidden="0" w:uiPriority="65" w:unhideWhenUsed="0"/>
+    <w:lsdException w:name="Medium List 2" w:semiHidden="0" w:uiPriority="66" w:unhideWhenUsed="0"/>
+    <w:lsdException w:name="Medium Grid 1" w:semiHidden="0" w:uiPriority="67" w:unhideWhenUsed="0"/>
+    <w:lsdException w:name="Medium Grid 2" w:semiHidden="0" w:uiPriority="68" w:unhideWhenUsed="0"/>
+    <w:lsdException w:name="Medium Grid 3" w:semiHidden="0" w:uiPriority="69" w:unhideWhenUsed="0"/>
+    <w:lsdException w:name="Dark List" w:semiHidden="0" w:uiPriority="70" w:unhideWhenUsed="0"/>
+    <w:lsdException w:name="Colorful Shading" w:semiHidden="0" w:uiPriority="71" w:unhideWhenUsed="0"/>
+    <w:lsdException w:name="Colorful List" w:semiHidden="0" w:uiPriority="72" w:unhideWhenUsed="0"/>
+    <w:lsdException w:name="Colorful Grid" w:semiHidden="0" w:uiPriority="73" w:unhideWhenUsed="0"/>
+    <w:lsdException w:name="Light Shading Accent 1" w:semiHidden="0" w:uiPriority="60" w:unhideWhenUsed="0"/>
+    <w:lsdException w:name="Light List Accent 1" w:semiHidden="0" w:uiPriority="61" w:unhideWhenUsed="0"/>
+    <w:lsdException w:name="Light Grid Accent 1" w:semiHidden="0" w:uiPriority="62" w:unhideWhenUsed="0"/>
+    <w:lsdException w:name="Medium Shading 1 Accent 1" w:semiHidden="0" w:uiPriority="63" w:unhideWhenUsed="0"/>
+    <w:lsdException w:name="Medium Shading 2 Accent 1" w:semiHidden="0" w:uiPriority="64" w:unhideWhenUsed="0"/>
+    <w:lsdException w:name="Medium List 1 Accent 1" w:semiHidden="0" w:uiPriority="65" w:unhideWhenUsed="0"/>
+    <w:lsdException w:name="Revision" w:unhideWhenUsed="0"/>
+    <w:lsdException w:name="List Paragraph" w:semiHidden="0" w:uiPriority="34" w:unhideWhenUsed="0" w:qFormat="1"/>
+    <w:lsdException w:name="Quote" w:semiHidden="0" w:uiPriority="29" w:unhideWhenUsed="0" w:qFormat="1"/>
+    <w:lsdException w:name="Intense Quote" w:semiHidden="0" w:uiPriority="30" w:unhideWhenUsed="0" w:qFormat="1"/>
+    <w:lsdException w:name="Medium List 2 Accent 1" w:semiHidden="0" w:uiPriority="66" w:unhideWhenUsed="0"/>
+    <w:lsdException w:name="Medium Grid 1 Accent 1" w:semiHidden="0" w:uiPriority="67" w:unhideWhenUsed="0"/>
+    <w:lsdException w:name="Medium Grid 2 Accent 1" w:semiHidden="0" w:uiPriority="68" w:unhideWhenUsed="0"/>
+    <w:lsdException w:name="Medium Grid 3 Accent 1" w:semiHidden="0" w:uiPriority="69" w:unhideWhenUsed="0"/>
+    <w:lsdException w:name="Dark List Accent 1" w:semiHidden="0" w:uiPriority="70" w:unhideWhenUsed="0"/>
+    <w:lsdException w:name="Colorful Shading Accent 1" w:semiHidden="0" w:uiPriority="71" w:unhideWhenUsed="0"/>
+    <w:lsdException w:name="Colorful List Accent 1" w:semiHidden="0" w:uiPriority="72" w:unhideWhenUsed="0"/>
+    <w:lsdException w:name="Colorful Grid Accent 1" w:semiHidden="0" w:uiPriority="73" w:unhideWhenUsed="0"/>
+    <w:lsdException w:name="Light Shading Accent 2" w:semiHidden="0" w:uiPriority="60" w:unhideWhenUsed="0"/>
+    <w:lsdException w:name="Light List Accent 2" w:semiHidden="0" w:uiPriority="61" w:unhideWhenUsed="0"/>
+    <w:lsdException w:name="Light Grid Accent 2" w:semiHidden="0" w:uiPriority="62" w:unhideWhenUsed="0"/>
+    <w:lsdException w:name="Medium Shading 1 Accent 2" w:semiHidden="0" w:uiPriority="63" w:unhideWhenUsed="0"/>
+    <w:lsdException w:name="Medium Shading 2 Accent 2" w:semiHidden="0" w:uiPriority="64" w:unhideWhenUsed="0"/>
+    <w:lsdException w:name="Medium List 1 Accent 2" w:semiHidden="0" w:uiPriority="65" w:unhideWhenUsed="0"/>
+    <w:lsdException w:name="Medium List 2 Accent 2" w:semiHidden="0" w:uiPriority="66" w:unhideWhenUsed="0"/>
+    <w:lsdException w:name="Medium Grid 1 Accent 2" w:semiHidden="0" w:uiPriority="67" w:unhideWhenUsed="0"/>
+    <w:lsdException w:name="Medium Grid 2 Accent 2" w:semiHidden="0" w:uiPriority="68" w:unhideWhenUsed="0"/>
+    <w:lsdException w:name="Medium Grid 3 Accent 2" w:semiHidden="0" w:uiPriority="69" w:unhideWhenUsed="0"/>
+    <w:lsdException w:name="Dark List Accent 2" w:semiHidden="0" w:uiPriority="70" w:unhideWhenUsed="0"/>
+    <w:lsdException w:name="Colorful Shading Accent 2" w:semiHidden="0" w:uiPriority="71" w:unhideWhenUsed="0"/>
+    <w:lsdException w:name="Colorful List Accent 2" w:semiHidden="0" w:uiPriority="72" w:unhideWhenUsed="0"/>
+    <w:lsdException w:name="Colorful Grid Accent 2" w:semiHidden="0" w:uiPriority="73" w:unhideWhenUsed="0"/>
+    <w:lsdException w:name="Light Shading Accent 3" w:semiHidden="0" w:uiPriority="60" w:unhideWhenUsed="0"/>
+    <w:lsdException w:name="Light List Accent 3" w:semiHidden="0" w:uiPriority="61" w:unhideWhenUsed="0"/>
+    <w:lsdException w:name="Light Grid Accent 3" w:semiHidden="0" w:uiPriority="62" w:unhideWhenUsed="0"/>
+    <w:lsdException w:name="Medium Shading 1 Accent 3" w:semiHidden="0" w:uiPriority="63" w:unhideWhenUsed="0"/>
+    <w:lsdException w:name="Medium Shading 2 Accent 3" w:semiHidden="0" w:uiPriority="64" w:unhideWhenUsed="0"/>
+    <w:lsdException w:name="Medium List 1 Accent 3" w:semiHidden="0" w:uiPriority="65" w:unhideWhenUsed="0"/>
+    <w:lsdException w:name="Medium List 2 Accent 3" w:semiHidden="0" w:uiPriority="66" w:unhideWhenUsed="0"/>
+    <w:lsdException w:name="Medium Grid 1 Accent 3" w:semiHidden="0" w:uiPriority="67" w:unhideWhenUsed="0"/>
+    <w:lsdException w:name="Medium Grid 2 Accent 3" w:semiHidden="0" w:uiPriority="68" w:unhideWhenUsed="0"/>
+    <w:lsdException w:name="Medium Grid 3 Accent 3" w:semiHidden="0" w:uiPriority="69" w:unhideWhenUsed="0"/>
+    <w:lsdException w:name="Dark List Accent 3" w:semiHidden="0" w:uiPriority="70" w:unhideWhenUsed="0"/>
+    <w:lsdException w:name="Colorful Shading Accent 3" w:semiHidden="0" w:uiPriority="71" w:unhideWhenUsed="0"/>
+    <w:lsdException w:name="Colorful List Accent 3" w:semiHidden="0" w:uiPriority="72" w:unhideWhenUsed="0"/>
+    <w:lsdException w:name="Colorful Grid Accent 3" w:semiHidden="0" w:uiPriority="73" w:unhideWhenUsed="0"/>
+    <w:lsdException w:name="Light Shading Accent 4" w:semiHidden="0" w:uiPriority="60" w:unhideWhenUsed="0"/>
+    <w:lsdException w:name="Light List Accent 4" w:semiHidden="0" w:uiPriority="61" w:unhideWhenUsed="0"/>
+    <w:lsdException w:name="Light Grid Accent 4" w:semiHidden="0" w:uiPriority="62" w:unhideWhenUsed="0"/>
+    <w:lsdException w:name="Medium Shading 1 Accent 4" w:semiHidden="0" w:uiPriority="63" w:unhideWhenUsed="0"/>
+    <w:lsdException w:name="Medium Shading 2 Accent 4" w:semiHidden="0" w:uiPriority="64" w:unhideWhenUsed="0"/>
+    <w:lsdException w:name="Medium List 1 Accent 4" w:semiHidden="0" w:uiPriority="65" w:unhideWhenUsed="0"/>
+    <w:lsdException w:name="Medium List 2 Accent 4" w:semiHidden="0" w:uiPriority="66" w:unhideWhenUsed="0"/>
+    <w:lsdException w:name="Medium Grid 1 Accent 4" w:semiHidden="0" w:uiPriority="67" w:unhideWhenUsed="0"/>
+    <w:lsdException w:name="Medium Grid 2 Accent 4" w:semiHidden="0" w:uiPriority="68" w:unhideWhenUsed="0"/>
+    <w:lsdException w:name="Medium Grid 3 Accent 4" w:semiHidden="0" w:uiPriority="69" w:unhideWhenUsed="0"/>
+    <w:lsdException w:name="Dark List Accent 4" w:semiHidden="0" w:uiPriority="70" w:unhideWhenUsed="0"/>
+    <w:lsdException w:name="Colorful Shading Accent 4" w:semiHidden="0" w:uiPriority="71" w:unhideWhenUsed="0"/>
+    <w:lsdException w:name="Colorful List Accent 4" w:semiHidden="0" w:uiPriority="72" w:unhideWhenUsed="0"/>
+    <w:lsdException w:name="Colorful Grid Accent 4" w:semiHidden="0" w:uiPriority="73" w:unhideWhenUsed="0"/>
+    <w:lsdException w:name="Light Shading Accent 5" w:semiHidden="0" w:uiPriority="60" w:unhideWhenUsed="0"/>
+    <w:lsdException w:name="Light List Accent 5" w:semiHidden="0" w:uiPriority="61" w:unhideWhenUsed="0"/>
+    <w:lsdException w:name="Light Grid Accent 5" w:semiHidden="0" w:uiPriority="62" w:unhideWhenUsed="0"/>
+    <w:lsdException w:name="Medium Shading 1 Accent 5" w:semiHidden="0" w:uiPriority="63" w:unhideWhenUsed="0"/>
+    <w:lsdException w:name="Medium Shading 2 Accent 5" w:semiHidden="0" w:uiPriority="64" w:unhideWhenUsed="0"/>
+    <w:lsdException w:name="Medium List 1 Accent 5" w:semiHidden="0" w:uiPriority="65" w:unhideWhenUsed="0"/>
+    <w:lsdException w:name="Medium List 2 Accent 5" w:semiHidden="0" w:uiPriority="66" w:unhideWhenUsed="0"/>
+    <w:lsdException w:name="Medium Grid 1 Accent 5" w:semiHidden="0" w:uiPriority="67" w:unhideWhenUsed="0"/>
+    <w:lsdException w:name="Medium Grid 2 Accent 5" w:semiHidden="0" w:uiPriority="68" w:unhideWhenUsed="0"/>
+    <w:lsdException w:name="Medium Grid 3 Accent 5" w:semiHidden="0" w:uiPriority="69" w:unhideWhenUsed="0"/>
+    <w:lsdException w:name="Dark List Accent 5" w:semiHidden="0" w:uiPriority="70" w:unhideWhenUsed="0"/>
+    <w:lsdException w:name="Colorful Shading Accent 5" w:semiHidden="0" w:uiPriority="71" w:unhideWhenUsed="0"/>
+    <w:lsdException w:name="Colorful List Accent 5" w:semiHidden="0" w:uiPriority="72" w:unhideWhenUsed="0"/>
+    <w:lsdException w:name="Colorful Grid Accent 5" w:semiHidden="0" w:uiPriority="73" w:unhideWhenUsed="0"/>
+    <w:lsdException w:name="Light Shading Accent 6" w:semiHidden="0" w:uiPriority="60" w:unhideWhenUsed="0"/>
+    <w:lsdException w:name="Light List Accent 6" w:semiHidden="0" w:uiPriority="61" w:unhideWhenUsed="0"/>
+    <w:lsdException w:name="Light Grid Accent 6" w:semiHidden="0" w:uiPriority="62" w:unhideWhenUsed="0"/>
+    <w:lsdException w:name="Medium Shading 1 Accent 6" w:semiHidden="0" w:uiPriority="63" w:unhideWhenUsed="0"/>
+    <w:lsdException w:name="Medium Shading 2 Accent 6" w:semiHidden="0" w:uiPriority="64" w:unhideWhenUsed="0"/>
+    <w:lsdException w:name="Medium List 1 Accent 6" w:semiHidden="0" w:uiPriority="65" w:unhideWhenUsed="0"/>
+    <w:lsdException w:name="Medium List 2 Accent 6" w:semiHidden="0" w:uiPriority="66" w:unhideWhenUsed="0"/>
+    <w:lsdException w:name="Medium Grid 1 Accent 6" w:semiHidden="0" w:uiPriority="67" w:unhideWhenUsed="0"/>
+    <w:lsdException w:name="Medium Grid 2 Accent 6" w:semiHidden="0" w:uiPriority="68" w:unhideWhenUsed="0"/>
+    <w:lsdException w:name="Medium Grid 3 Accent 6" w:semiHidden="0" w:uiPriority="69" w:unhideWhenUsed="0"/>
+    <w:lsdException w:name="Dark List Accent 6" w:semiHidden="0" w:uiPriority="70" w:unhideWhenUsed="0"/>
+    <w:lsdException w:name="Colorful Shading Accent 6" w:semiHidden="0" w:uiPriority="71" w:unhideWhenUsed="0"/>
+    <w:lsdException w:name="Colorful List Accent 6" w:semiHidden="0" w:uiPriority="72" w:unhideWhenUsed="0"/>
+    <w:lsdException w:name="Colorful Grid Accent 6" w:semiHidden="0" w:uiPriority="73" w:unhideWhenUsed="0"/>
+    <w:lsdException w:name="Subtle Emphasis" w:semiHidden="0" w:uiPriority="19" w:unhideWhenUsed="0" w:qFormat="1"/>
+    <w:lsdException w:name="Intense Emphasis" w:semiHidden="0" w:uiPriority="21" w:unhideWhenUsed="0" w:qFormat="1"/>
+    <w:lsdException w:name="Subtle Reference" w:semiHidden="0" w:uiPriority="31" w:unhideWhenUsed="0" w:qFormat="1"/>
+    <w:lsdException w:name="Intense Reference" w:semiHidden="0" w:uiPriority="32" w:unhideWhenUsed="0" w:qFormat="1"/>
+    <w:lsdException w:name="Book Title" w:semiHidden="0" w:uiPriority="33" w:unhideWhenUsed="0" w:qFormat="1"/>
+    <w:lsdException w:name="Bibliography" w:uiPriority="37"/>
+    <w:lsdException w:name="TOC Heading" w:uiPriority="39" w:qFormat="1"/>
   </w:latentStyles>
   <w:style w:type="paragraph" w:default="1" w:styleId="Normal">
     <w:name w:val="Normal"/>

</xml_diff>